<commit_message>
cache in distributed systems, Single poinf of failure in Distributed systems, CDN
</commit_message>
<xml_diff>
--- a/system_design_all.docx
+++ b/system_design_all.docx
@@ -15250,8 +15250,6 @@
         </w:rPr>
         <w:t>If we want to Join the tables (User &amp; Order) and if both are on different shard then it’ll slow down the query.</w:t>
       </w:r>
-      <w:bookmarkStart w:id="0" w:name="_GoBack"/>
-      <w:bookmarkEnd w:id="0"/>
     </w:p>
     <w:p>
       <w:pPr>
@@ -15859,6 +15857,26 @@
         </w:rPr>
         <w:t>This ensures the shard stays available even when one node fails.</w:t>
       </w:r>
+    </w:p>
+    <w:p>
+      <w:pPr>
+        <w:numPr>
+          <w:numId w:val="0"/>
+        </w:numPr>
+        <w:spacing w:line="360" w:lineRule="auto"/>
+        <w:rPr>
+          <w:rFonts w:hint="default" w:ascii="Bodoni MT" w:hAnsi="Bodoni MT"/>
+          <w:b w:val="0"/>
+          <w:bCs w:val="0"/>
+          <w:i w:val="0"/>
+          <w:iCs w:val="0"/>
+          <w:color w:val="auto"/>
+          <w:sz w:val="22"/>
+          <w:szCs w:val="22"/>
+          <w:u w:val="none"/>
+          <w:lang w:val="en-IN"/>
+        </w:rPr>
+      </w:pPr>
     </w:p>
     <w:p>
       <w:pPr>
@@ -16167,16 +16185,17 @@
           <w:numId w:val="0"/>
         </w:numPr>
         <w:spacing w:line="360" w:lineRule="auto"/>
-        <w:ind w:left="840" w:leftChars="0"/>
         <w:jc w:val="center"/>
         <w:rPr>
-          <w:rFonts w:hint="default" w:ascii="Bodoni MT" w:hAnsi="Bodoni MT" w:cs="Bodoni MT"/>
-          <w:b w:val="0"/>
-          <w:bCs w:val="0"/>
-          <w:i w:val="0"/>
-          <w:iCs w:val="0"/>
-          <w:sz w:val="30"/>
-          <w:szCs w:val="30"/>
+          <w:rFonts w:hint="default" w:ascii="Bodoni MT" w:hAnsi="Bodoni MT"/>
+          <w:b w:val="0"/>
+          <w:bCs w:val="0"/>
+          <w:i w:val="0"/>
+          <w:iCs w:val="0"/>
+          <w:color w:val="auto"/>
+          <w:sz w:val="22"/>
+          <w:szCs w:val="22"/>
+          <w:u w:val="none"/>
           <w:lang w:val="en-IN"/>
         </w:rPr>
       </w:pPr>
@@ -16218,10 +16237,418 @@
         </w:rPr>
       </w:pPr>
       <w:r>
+        <w:rPr>
+          <w:rFonts w:hint="default" w:ascii="Bodoni MT" w:hAnsi="Bodoni MT"/>
+          <w:b w:val="0"/>
+          <w:bCs w:val="0"/>
+          <w:i w:val="0"/>
+          <w:iCs w:val="0"/>
+          <w:color w:val="auto"/>
+          <w:sz w:val="22"/>
+          <w:szCs w:val="22"/>
+          <w:u w:val="none"/>
+          <w:lang w:val="en-IN"/>
+        </w:rPr>
+        <w:t>Distributed System:</w:t>
+      </w:r>
+      <w:r>
+        <w:rPr>
+          <w:rFonts w:hint="default" w:ascii="Bodoni MT" w:hAnsi="Bodoni MT"/>
+          <w:b w:val="0"/>
+          <w:bCs w:val="0"/>
+          <w:i w:val="0"/>
+          <w:iCs w:val="0"/>
+          <w:color w:val="auto"/>
+          <w:sz w:val="22"/>
+          <w:szCs w:val="22"/>
+          <w:u w:val="none"/>
+          <w:lang w:val="en-IN"/>
+        </w:rPr>
+        <w:tab/>
+      </w:r>
+    </w:p>
+    <w:p>
+      <w:pPr>
+        <w:numPr>
+          <w:ilvl w:val="1"/>
+          <w:numId w:val="1"/>
+        </w:numPr>
+        <w:spacing w:line="360" w:lineRule="auto"/>
+        <w:ind w:left="840" w:leftChars="0" w:hanging="420" w:firstLineChars="0"/>
+        <w:rPr>
+          <w:rFonts w:hint="default" w:ascii="Bodoni MT" w:hAnsi="Bodoni MT"/>
+          <w:b w:val="0"/>
+          <w:bCs w:val="0"/>
+          <w:i w:val="0"/>
+          <w:iCs w:val="0"/>
+          <w:color w:val="auto"/>
+          <w:sz w:val="22"/>
+          <w:szCs w:val="22"/>
+          <w:u w:val="none"/>
+          <w:lang w:val="en-IN"/>
+        </w:rPr>
+      </w:pPr>
+      <w:r>
+        <w:rPr>
+          <w:rFonts w:hint="default" w:ascii="Bodoni MT" w:hAnsi="Bodoni MT"/>
+          <w:b w:val="0"/>
+          <w:bCs w:val="0"/>
+          <w:i w:val="0"/>
+          <w:iCs w:val="0"/>
+          <w:color w:val="auto"/>
+          <w:sz w:val="22"/>
+          <w:szCs w:val="22"/>
+          <w:u w:val="none"/>
+          <w:lang w:val="en-IN"/>
+        </w:rPr>
+        <w:t>It simply means the system is deployed across multiple servers or machines.</w:t>
+      </w:r>
+    </w:p>
+    <w:p>
+      <w:pPr>
+        <w:numPr>
+          <w:ilvl w:val="1"/>
+          <w:numId w:val="1"/>
+        </w:numPr>
+        <w:spacing w:line="360" w:lineRule="auto"/>
+        <w:ind w:left="840" w:leftChars="0" w:hanging="420" w:firstLineChars="0"/>
+        <w:rPr>
+          <w:rFonts w:hint="default" w:ascii="Bodoni MT" w:hAnsi="Bodoni MT"/>
+          <w:b w:val="0"/>
+          <w:bCs w:val="0"/>
+          <w:i w:val="0"/>
+          <w:iCs w:val="0"/>
+          <w:color w:val="auto"/>
+          <w:sz w:val="22"/>
+          <w:szCs w:val="22"/>
+          <w:u w:val="none"/>
+          <w:lang w:val="en-IN"/>
+        </w:rPr>
+      </w:pPr>
+      <w:r>
+        <w:rPr>
+          <w:rFonts w:hint="default" w:ascii="Bodoni MT" w:hAnsi="Bodoni MT"/>
+          <w:b w:val="0"/>
+          <w:bCs w:val="0"/>
+          <w:i w:val="0"/>
+          <w:iCs w:val="0"/>
+          <w:color w:val="auto"/>
+          <w:sz w:val="22"/>
+          <w:szCs w:val="22"/>
+          <w:u w:val="none"/>
+          <w:lang w:val="en-IN"/>
+        </w:rPr>
+        <w:t>It doesn’t depend on the architecture (whether it’s monolithic or microservices).</w:t>
+      </w:r>
+    </w:p>
+    <w:p>
+      <w:pPr>
+        <w:numPr>
+          <w:ilvl w:val="1"/>
+          <w:numId w:val="1"/>
+        </w:numPr>
+        <w:spacing w:line="360" w:lineRule="auto"/>
+        <w:ind w:left="840" w:leftChars="0" w:hanging="420" w:firstLineChars="0"/>
+        <w:rPr>
+          <w:rFonts w:hint="default" w:ascii="Bodoni MT" w:hAnsi="Bodoni MT"/>
+          <w:b w:val="0"/>
+          <w:bCs w:val="0"/>
+          <w:i w:val="0"/>
+          <w:iCs w:val="0"/>
+          <w:color w:val="auto"/>
+          <w:sz w:val="22"/>
+          <w:szCs w:val="22"/>
+          <w:u w:val="none"/>
+          <w:lang w:val="en-IN"/>
+        </w:rPr>
+      </w:pPr>
+      <w:r>
+        <w:rPr>
+          <w:rFonts w:hint="default" w:ascii="Bodoni MT" w:hAnsi="Bodoni MT"/>
+          <w:b w:val="0"/>
+          <w:bCs w:val="0"/>
+          <w:i w:val="0"/>
+          <w:iCs w:val="0"/>
+          <w:color w:val="auto"/>
+          <w:sz w:val="22"/>
+          <w:szCs w:val="22"/>
+          <w:u w:val="none"/>
+          <w:lang w:val="en-IN"/>
+        </w:rPr>
+        <w:t>Microservice as Distributed:</w:t>
+      </w:r>
+    </w:p>
+    <w:p>
+      <w:pPr>
+        <w:numPr>
+          <w:ilvl w:val="2"/>
+          <w:numId w:val="1"/>
+        </w:numPr>
+        <w:spacing w:line="360" w:lineRule="auto"/>
+        <w:ind w:left="1260" w:leftChars="0" w:hanging="420" w:firstLineChars="0"/>
+        <w:rPr>
+          <w:rFonts w:hint="default" w:ascii="Bodoni MT" w:hAnsi="Bodoni MT"/>
+          <w:b w:val="0"/>
+          <w:bCs w:val="0"/>
+          <w:i w:val="0"/>
+          <w:iCs w:val="0"/>
+          <w:color w:val="auto"/>
+          <w:sz w:val="22"/>
+          <w:szCs w:val="22"/>
+          <w:u w:val="none"/>
+          <w:lang w:val="en-IN"/>
+        </w:rPr>
+      </w:pPr>
+      <w:r>
+        <w:rPr>
+          <w:rFonts w:hint="default" w:ascii="Bodoni MT" w:hAnsi="Bodoni MT"/>
+          <w:b w:val="0"/>
+          <w:bCs w:val="0"/>
+          <w:i w:val="0"/>
+          <w:iCs w:val="0"/>
+          <w:color w:val="auto"/>
+          <w:sz w:val="22"/>
+          <w:szCs w:val="22"/>
+          <w:u w:val="none"/>
+          <w:lang w:val="en-IN"/>
+        </w:rPr>
+        <w:t xml:space="preserve">If all the components/services in a microservices architecture are deployed on </w:t>
+      </w:r>
+      <w:r>
+        <w:rPr>
+          <w:rFonts w:hint="default" w:ascii="Bodoni MT" w:hAnsi="Bodoni MT"/>
+          <w:b/>
+          <w:bCs/>
+          <w:i w:val="0"/>
+          <w:iCs w:val="0"/>
+          <w:color w:val="auto"/>
+          <w:sz w:val="22"/>
+          <w:szCs w:val="22"/>
+          <w:u w:val="none"/>
+          <w:lang w:val="en-IN"/>
+        </w:rPr>
+        <w:t>multiple servers</w:t>
+      </w:r>
+      <w:r>
+        <w:rPr>
+          <w:rFonts w:hint="default" w:ascii="Bodoni MT" w:hAnsi="Bodoni MT"/>
+          <w:b w:val="0"/>
+          <w:bCs w:val="0"/>
+          <w:i w:val="0"/>
+          <w:iCs w:val="0"/>
+          <w:color w:val="auto"/>
+          <w:sz w:val="22"/>
+          <w:szCs w:val="22"/>
+          <w:u w:val="none"/>
+          <w:lang w:val="en-IN"/>
+        </w:rPr>
+        <w:t>, then it becomes a distributed system.</w:t>
+      </w:r>
+    </w:p>
+    <w:p>
+      <w:pPr>
+        <w:numPr>
+          <w:ilvl w:val="2"/>
+          <w:numId w:val="1"/>
+        </w:numPr>
+        <w:spacing w:line="360" w:lineRule="auto"/>
+        <w:ind w:left="1260" w:leftChars="0" w:hanging="420" w:firstLineChars="0"/>
+        <w:rPr>
+          <w:rFonts w:hint="default" w:ascii="Bodoni MT" w:hAnsi="Bodoni MT"/>
+          <w:b w:val="0"/>
+          <w:bCs w:val="0"/>
+          <w:i w:val="0"/>
+          <w:iCs w:val="0"/>
+          <w:color w:val="auto"/>
+          <w:sz w:val="22"/>
+          <w:szCs w:val="22"/>
+          <w:u w:val="none"/>
+          <w:lang w:val="en-IN"/>
+        </w:rPr>
+      </w:pPr>
+      <w:r>
+        <w:rPr>
+          <w:rFonts w:hint="default" w:ascii="Bodoni MT" w:hAnsi="Bodoni MT"/>
+          <w:b w:val="0"/>
+          <w:bCs w:val="0"/>
+          <w:i w:val="0"/>
+          <w:iCs w:val="0"/>
+          <w:color w:val="auto"/>
+          <w:sz w:val="22"/>
+          <w:szCs w:val="22"/>
+          <w:u w:val="none"/>
+          <w:lang w:val="en-IN"/>
+        </w:rPr>
+        <w:t xml:space="preserve">But if all microservices run on the same machine, it is still microservices architecture, but </w:t>
+      </w:r>
+      <w:r>
+        <w:rPr>
+          <w:rFonts w:hint="default" w:ascii="Bodoni MT" w:hAnsi="Bodoni MT"/>
+          <w:b/>
+          <w:bCs/>
+          <w:i w:val="0"/>
+          <w:iCs w:val="0"/>
+          <w:color w:val="auto"/>
+          <w:sz w:val="22"/>
+          <w:szCs w:val="22"/>
+          <w:u w:val="none"/>
+          <w:lang w:val="en-IN"/>
+        </w:rPr>
+        <w:t>not a distributed system</w:t>
+      </w:r>
+      <w:r>
+        <w:rPr>
+          <w:rFonts w:hint="default" w:ascii="Bodoni MT" w:hAnsi="Bodoni MT"/>
+          <w:b w:val="0"/>
+          <w:bCs w:val="0"/>
+          <w:i w:val="0"/>
+          <w:iCs w:val="0"/>
+          <w:color w:val="auto"/>
+          <w:sz w:val="22"/>
+          <w:szCs w:val="22"/>
+          <w:u w:val="none"/>
+          <w:lang w:val="en-IN"/>
+        </w:rPr>
+        <w:t>.</w:t>
+      </w:r>
+    </w:p>
+    <w:p>
+      <w:pPr>
+        <w:numPr>
+          <w:ilvl w:val="1"/>
+          <w:numId w:val="1"/>
+        </w:numPr>
+        <w:spacing w:line="360" w:lineRule="auto"/>
+        <w:ind w:left="840" w:leftChars="0" w:hanging="420" w:firstLineChars="0"/>
+        <w:rPr>
+          <w:rFonts w:hint="default" w:ascii="Bodoni MT" w:hAnsi="Bodoni MT"/>
+          <w:b w:val="0"/>
+          <w:bCs w:val="0"/>
+          <w:i w:val="0"/>
+          <w:iCs w:val="0"/>
+          <w:color w:val="auto"/>
+          <w:sz w:val="22"/>
+          <w:szCs w:val="22"/>
+          <w:u w:val="none"/>
+          <w:lang w:val="en-IN"/>
+        </w:rPr>
+      </w:pPr>
+      <w:r>
+        <w:rPr>
+          <w:rFonts w:hint="default" w:ascii="Bodoni MT" w:hAnsi="Bodoni MT"/>
+          <w:b w:val="0"/>
+          <w:bCs w:val="0"/>
+          <w:i w:val="0"/>
+          <w:iCs w:val="0"/>
+          <w:color w:val="auto"/>
+          <w:sz w:val="22"/>
+          <w:szCs w:val="22"/>
+          <w:u w:val="none"/>
+          <w:lang w:val="en-IN"/>
+        </w:rPr>
+        <w:t>Monolithic as Distributed:</w:t>
+      </w:r>
+    </w:p>
+    <w:p>
+      <w:pPr>
+        <w:numPr>
+          <w:ilvl w:val="2"/>
+          <w:numId w:val="1"/>
+        </w:numPr>
+        <w:spacing w:line="360" w:lineRule="auto"/>
+        <w:ind w:left="1260" w:leftChars="0" w:hanging="420" w:firstLineChars="0"/>
+        <w:rPr>
+          <w:rFonts w:hint="default" w:ascii="Bodoni MT" w:hAnsi="Bodoni MT"/>
+          <w:b w:val="0"/>
+          <w:bCs w:val="0"/>
+          <w:i w:val="0"/>
+          <w:iCs w:val="0"/>
+          <w:color w:val="auto"/>
+          <w:sz w:val="22"/>
+          <w:szCs w:val="22"/>
+          <w:u w:val="none"/>
+          <w:lang w:val="en-IN"/>
+        </w:rPr>
+      </w:pPr>
+      <w:r>
+        <w:rPr>
+          <w:rFonts w:hint="default" w:ascii="Bodoni MT" w:hAnsi="Bodoni MT"/>
+          <w:b w:val="0"/>
+          <w:bCs w:val="0"/>
+          <w:i w:val="0"/>
+          <w:iCs w:val="0"/>
+          <w:color w:val="auto"/>
+          <w:sz w:val="22"/>
+          <w:szCs w:val="22"/>
+          <w:u w:val="none"/>
+          <w:lang w:val="en-IN"/>
+        </w:rPr>
+        <w:t>To handle high traffic or load, the monolithic system (entire app) is replicated and deployed on multiple servers.</w:t>
+      </w:r>
+    </w:p>
+    <w:p>
+      <w:pPr>
+        <w:numPr>
+          <w:ilvl w:val="2"/>
+          <w:numId w:val="1"/>
+        </w:numPr>
+        <w:spacing w:line="360" w:lineRule="auto"/>
+        <w:ind w:left="1260" w:leftChars="0" w:hanging="420" w:firstLineChars="0"/>
+        <w:rPr>
+          <w:rFonts w:hint="default" w:ascii="Bodoni MT" w:hAnsi="Bodoni MT"/>
+          <w:b w:val="0"/>
+          <w:bCs w:val="0"/>
+          <w:i w:val="0"/>
+          <w:iCs w:val="0"/>
+          <w:color w:val="auto"/>
+          <w:sz w:val="22"/>
+          <w:szCs w:val="22"/>
+          <w:u w:val="none"/>
+          <w:lang w:val="en-IN"/>
+        </w:rPr>
+      </w:pPr>
+      <w:r>
+        <w:rPr>
+          <w:rFonts w:hint="default" w:ascii="Bodoni MT" w:hAnsi="Bodoni MT"/>
+          <w:b w:val="0"/>
+          <w:bCs w:val="0"/>
+          <w:i w:val="0"/>
+          <w:iCs w:val="0"/>
+          <w:color w:val="auto"/>
+          <w:sz w:val="22"/>
+          <w:szCs w:val="22"/>
+          <w:u w:val="none"/>
+          <w:lang w:val="en-IN"/>
+        </w:rPr>
+        <w:t>This setup also qualifies as a distributed system, even though the architecture is monolithic.</w:t>
+      </w:r>
+    </w:p>
+    <w:p>
+      <w:pPr>
+        <w:numPr>
+          <w:ilvl w:val="0"/>
+          <w:numId w:val="1"/>
+        </w:numPr>
+        <w:spacing w:line="360" w:lineRule="auto"/>
+        <w:ind w:left="420" w:leftChars="0" w:hanging="420" w:firstLineChars="0"/>
+        <w:rPr>
+          <w:rFonts w:hint="default" w:ascii="Bodoni MT" w:hAnsi="Bodoni MT"/>
+          <w:b w:val="0"/>
+          <w:bCs w:val="0"/>
+          <w:i w:val="0"/>
+          <w:iCs w:val="0"/>
+          <w:color w:val="auto"/>
+          <w:sz w:val="22"/>
+          <w:szCs w:val="22"/>
+          <w:u w:val="none"/>
+          <w:lang w:val="en-IN"/>
+        </w:rPr>
+      </w:pPr>
+      <w:r>
         <w:drawing>
           <wp:inline distT="0" distB="0" distL="114300" distR="114300">
-            <wp:extent cx="5265420" cy="1062355"/>
-            <wp:effectExtent l="0" t="0" r="5080" b="4445"/>
+            <wp:extent cx="4338955" cy="875665"/>
+            <wp:effectExtent l="0" t="0" r="4445" b="635"/>
             <wp:docPr id="15" name="Picture 8"/>
             <wp:cNvGraphicFramePr>
               <a:graphicFrameLocks xmlns:a="http://schemas.openxmlformats.org/drawingml/2006/main" noChangeAspect="1"/>
@@ -16244,7 +16671,7 @@
                   <pic:spPr>
                     <a:xfrm>
                       <a:off x="0" y="0"/>
-                      <a:ext cx="5265420" cy="1062355"/>
+                      <a:ext cx="4338955" cy="875665"/>
                     </a:xfrm>
                     <a:prstGeom prst="rect">
                       <a:avLst/>
@@ -16332,118 +16759,7 @@
           <w:u w:val="none"/>
           <w:lang w:val="en-IN"/>
         </w:rPr>
-        <w:t>Here 2 types of connections are there</w:t>
-      </w:r>
-    </w:p>
-    <w:p>
-      <w:pPr>
-        <w:numPr>
-          <w:ilvl w:val="2"/>
-          <w:numId w:val="1"/>
-        </w:numPr>
-        <w:spacing w:line="360" w:lineRule="auto"/>
-        <w:ind w:left="1260" w:leftChars="0" w:hanging="420" w:firstLineChars="0"/>
-        <w:rPr>
-          <w:rFonts w:hint="default" w:ascii="Bodoni MT" w:hAnsi="Bodoni MT"/>
-          <w:b w:val="0"/>
-          <w:bCs w:val="0"/>
-          <w:i w:val="0"/>
-          <w:iCs w:val="0"/>
-          <w:color w:val="auto"/>
-          <w:sz w:val="22"/>
-          <w:szCs w:val="22"/>
-          <w:u w:val="none"/>
-          <w:lang w:val="en-IN"/>
-        </w:rPr>
-      </w:pPr>
-      <w:r>
-        <w:rPr>
-          <w:rFonts w:hint="default" w:ascii="Bodoni MT" w:hAnsi="Bodoni MT"/>
-          <w:b w:val="0"/>
-          <w:bCs w:val="0"/>
-          <w:i w:val="0"/>
-          <w:iCs w:val="0"/>
-          <w:color w:val="auto"/>
-          <w:sz w:val="22"/>
-          <w:szCs w:val="22"/>
-          <w:u w:val="none"/>
-          <w:lang w:val="en-IN"/>
-        </w:rPr>
-        <w:t xml:space="preserve">Client-Server </w:t>
-      </w:r>
-    </w:p>
-    <w:p>
-      <w:pPr>
-        <w:numPr>
-          <w:ilvl w:val="2"/>
-          <w:numId w:val="1"/>
-        </w:numPr>
-        <w:spacing w:line="360" w:lineRule="auto"/>
-        <w:ind w:left="1260" w:leftChars="0" w:hanging="420" w:firstLineChars="0"/>
-        <w:rPr>
-          <w:rFonts w:hint="default" w:ascii="Bodoni MT" w:hAnsi="Bodoni MT"/>
-          <w:b w:val="0"/>
-          <w:bCs w:val="0"/>
-          <w:i w:val="0"/>
-          <w:iCs w:val="0"/>
-          <w:color w:val="auto"/>
-          <w:sz w:val="22"/>
-          <w:szCs w:val="22"/>
-          <w:u w:val="none"/>
-          <w:lang w:val="en-IN"/>
-        </w:rPr>
-      </w:pPr>
-      <w:r>
-        <w:rPr>
-          <w:rFonts w:hint="default" w:ascii="Bodoni MT" w:hAnsi="Bodoni MT"/>
-          <w:b w:val="0"/>
-          <w:bCs w:val="0"/>
-          <w:i w:val="0"/>
-          <w:iCs w:val="0"/>
-          <w:color w:val="auto"/>
-          <w:sz w:val="22"/>
-          <w:szCs w:val="22"/>
-          <w:u w:val="none"/>
-          <w:lang w:val="en-IN"/>
-        </w:rPr>
-        <w:t>Server-Database</w:t>
-      </w:r>
-    </w:p>
-    <w:p>
-      <w:pPr>
-        <w:numPr>
-          <w:ilvl w:val="1"/>
-          <w:numId w:val="1"/>
-        </w:numPr>
-        <w:spacing w:line="360" w:lineRule="auto"/>
-        <w:ind w:left="840" w:leftChars="0" w:hanging="420" w:firstLineChars="0"/>
-        <w:rPr>
-          <w:rFonts w:hint="default" w:ascii="Bodoni MT" w:hAnsi="Bodoni MT"/>
-          <w:b w:val="0"/>
-          <w:bCs w:val="0"/>
-          <w:i w:val="0"/>
-          <w:iCs w:val="0"/>
-          <w:color w:val="auto"/>
-          <w:sz w:val="22"/>
-          <w:szCs w:val="22"/>
-          <w:u w:val="none"/>
-          <w:lang w:val="en-IN"/>
-        </w:rPr>
-      </w:pPr>
-      <w:r>
-        <w:rPr>
-          <w:rFonts w:hint="default" w:ascii="Bodoni MT" w:hAnsi="Bodoni MT"/>
-          <w:b w:val="0"/>
-          <w:bCs w:val="0"/>
-          <w:i w:val="0"/>
-          <w:iCs w:val="0"/>
-          <w:color w:val="auto"/>
-          <w:sz w:val="22"/>
-          <w:szCs w:val="22"/>
-          <w:u w:val="none"/>
-          <w:lang w:val="en-IN"/>
-        </w:rPr>
-        <w:t xml:space="preserve">Let, for an example, we’ll take </w:t>
+        <w:t xml:space="preserve">Here 2 types of connections are there: </w:t>
       </w:r>
       <w:r>
         <w:rPr>
@@ -16458,6 +16774,88 @@
           <w:u w:val="none"/>
           <w:lang w:val="en-IN"/>
         </w:rPr>
+        <w:t>Client-Server</w:t>
+      </w:r>
+      <w:r>
+        <w:rPr>
+          <w:rFonts w:hint="default" w:ascii="Bodoni MT" w:hAnsi="Bodoni MT"/>
+          <w:b w:val="0"/>
+          <w:bCs w:val="0"/>
+          <w:i w:val="0"/>
+          <w:iCs w:val="0"/>
+          <w:color w:val="auto"/>
+          <w:sz w:val="22"/>
+          <w:szCs w:val="22"/>
+          <w:u w:val="none"/>
+          <w:lang w:val="en-IN"/>
+        </w:rPr>
+        <w:t xml:space="preserve">, </w:t>
+      </w:r>
+      <w:r>
+        <w:rPr>
+          <w:rFonts w:hint="default" w:ascii="Bodoni MT" w:hAnsi="Bodoni MT"/>
+          <w:b/>
+          <w:bCs/>
+          <w:i w:val="0"/>
+          <w:iCs w:val="0"/>
+          <w:color w:val="auto"/>
+          <w:sz w:val="22"/>
+          <w:szCs w:val="22"/>
+          <w:u w:val="none"/>
+          <w:lang w:val="en-IN"/>
+        </w:rPr>
+        <w:t>Server-Database</w:t>
+      </w:r>
+    </w:p>
+    <w:p>
+      <w:pPr>
+        <w:numPr>
+          <w:ilvl w:val="1"/>
+          <w:numId w:val="1"/>
+        </w:numPr>
+        <w:spacing w:line="360" w:lineRule="auto"/>
+        <w:ind w:left="840" w:leftChars="0" w:hanging="420" w:firstLineChars="0"/>
+        <w:rPr>
+          <w:rFonts w:hint="default" w:ascii="Bodoni MT" w:hAnsi="Bodoni MT"/>
+          <w:b w:val="0"/>
+          <w:bCs w:val="0"/>
+          <w:i w:val="0"/>
+          <w:iCs w:val="0"/>
+          <w:color w:val="auto"/>
+          <w:sz w:val="22"/>
+          <w:szCs w:val="22"/>
+          <w:u w:val="none"/>
+          <w:lang w:val="en-IN"/>
+        </w:rPr>
+      </w:pPr>
+      <w:r>
+        <w:rPr>
+          <w:rFonts w:hint="default" w:ascii="Bodoni MT" w:hAnsi="Bodoni MT"/>
+          <w:b w:val="0"/>
+          <w:bCs w:val="0"/>
+          <w:i w:val="0"/>
+          <w:iCs w:val="0"/>
+          <w:color w:val="auto"/>
+          <w:sz w:val="22"/>
+          <w:szCs w:val="22"/>
+          <w:u w:val="none"/>
+          <w:lang w:val="en-IN"/>
+        </w:rPr>
+        <w:t xml:space="preserve">Let, for an example, we’ll take </w:t>
+      </w:r>
+      <w:r>
+        <w:rPr>
+          <w:rFonts w:hint="default" w:ascii="Bodoni MT" w:hAnsi="Bodoni MT"/>
+          <w:b/>
+          <w:bCs/>
+          <w:i w:val="0"/>
+          <w:iCs w:val="0"/>
+          <w:color w:val="auto"/>
+          <w:sz w:val="22"/>
+          <w:szCs w:val="22"/>
+          <w:u w:val="none"/>
+          <w:lang w:val="en-IN"/>
+        </w:rPr>
         <w:t>instagram feed</w:t>
       </w:r>
       <w:r>
@@ -16547,7 +16945,37 @@
           <w:u w:val="none"/>
           <w:lang w:val="en-IN"/>
         </w:rPr>
-        <w:t>So, we can store this user’s feed as cache inside the server, and whenever another user having same area of interest comes, we can serve that directly.</w:t>
+        <w:t xml:space="preserve">So, we can store this user’s feed as </w:t>
+      </w:r>
+      <w:r>
+        <w:rPr>
+          <w:rFonts w:hint="default" w:ascii="Bodoni MT" w:hAnsi="Bodoni MT"/>
+          <w:b/>
+          <w:bCs/>
+          <w:i w:val="0"/>
+          <w:iCs w:val="0"/>
+          <w:color w:val="auto"/>
+          <w:sz w:val="22"/>
+          <w:szCs w:val="22"/>
+          <w:u w:val="none"/>
+          <w:lang w:val="en-IN"/>
+        </w:rPr>
+        <w:t xml:space="preserve">cache </w:t>
+      </w:r>
+      <w:r>
+        <w:rPr>
+          <w:rFonts w:hint="default" w:ascii="Bodoni MT" w:hAnsi="Bodoni MT"/>
+          <w:b w:val="0"/>
+          <w:bCs w:val="0"/>
+          <w:i w:val="0"/>
+          <w:iCs w:val="0"/>
+          <w:color w:val="auto"/>
+          <w:sz w:val="22"/>
+          <w:szCs w:val="22"/>
+          <w:u w:val="none"/>
+          <w:lang w:val="en-IN"/>
+        </w:rPr>
+        <w:t>inside the server, and whenever another user having same area of interest comes, we can serve that directly.</w:t>
       </w:r>
     </w:p>
     <w:p>
@@ -16590,6 +17018,330 @@
     <w:p>
       <w:pPr>
         <w:numPr>
+          <w:ilvl w:val="1"/>
+          <w:numId w:val="1"/>
+        </w:numPr>
+        <w:spacing w:line="360" w:lineRule="auto"/>
+        <w:ind w:left="840" w:leftChars="0" w:hanging="420" w:firstLineChars="0"/>
+        <w:rPr>
+          <w:rFonts w:hint="default" w:ascii="Bodoni MT" w:hAnsi="Bodoni MT"/>
+          <w:b w:val="0"/>
+          <w:bCs w:val="0"/>
+          <w:i w:val="0"/>
+          <w:iCs w:val="0"/>
+          <w:color w:val="auto"/>
+          <w:sz w:val="22"/>
+          <w:szCs w:val="22"/>
+          <w:u w:val="none"/>
+          <w:lang w:val="en-IN"/>
+        </w:rPr>
+      </w:pPr>
+      <w:r>
+        <w:rPr>
+          <w:rFonts w:hint="default" w:ascii="Bodoni MT" w:hAnsi="Bodoni MT"/>
+          <w:b w:val="0"/>
+          <w:bCs w:val="0"/>
+          <w:i w:val="0"/>
+          <w:iCs w:val="0"/>
+          <w:color w:val="auto"/>
+          <w:sz w:val="22"/>
+          <w:szCs w:val="22"/>
+          <w:u w:val="none"/>
+          <w:lang w:val="en-IN"/>
+        </w:rPr>
+        <w:t xml:space="preserve">Further, </w:t>
+      </w:r>
+      <w:r>
+        <w:rPr>
+          <w:rFonts w:hint="default" w:ascii="Bodoni MT" w:hAnsi="Bodoni MT"/>
+          <w:b w:val="0"/>
+          <w:bCs w:val="0"/>
+          <w:i/>
+          <w:iCs/>
+          <w:color w:val="auto"/>
+          <w:sz w:val="22"/>
+          <w:szCs w:val="22"/>
+          <w:u w:val="none"/>
+          <w:lang w:val="en-IN"/>
+        </w:rPr>
+        <w:t>we can store some cache inside the client device, if the user is accessing the same thing again and again, which will lead to overall reduction of the latency (preventing that 200ms latency to get response from the server)</w:t>
+      </w:r>
+      <w:r>
+        <w:rPr>
+          <w:rFonts w:hint="default" w:ascii="Bodoni MT" w:hAnsi="Bodoni MT"/>
+          <w:b w:val="0"/>
+          <w:bCs w:val="0"/>
+          <w:i w:val="0"/>
+          <w:iCs w:val="0"/>
+          <w:color w:val="auto"/>
+          <w:sz w:val="22"/>
+          <w:szCs w:val="22"/>
+          <w:u w:val="none"/>
+          <w:lang w:val="en-IN"/>
+        </w:rPr>
+        <w:t>.</w:t>
+      </w:r>
+    </w:p>
+    <w:p>
+      <w:pPr>
+        <w:numPr>
+          <w:ilvl w:val="1"/>
+          <w:numId w:val="1"/>
+        </w:numPr>
+        <w:spacing w:line="360" w:lineRule="auto"/>
+        <w:ind w:left="840" w:leftChars="0" w:hanging="420" w:firstLineChars="0"/>
+        <w:rPr>
+          <w:rFonts w:hint="default" w:ascii="Bodoni MT" w:hAnsi="Bodoni MT"/>
+          <w:b w:val="0"/>
+          <w:bCs w:val="0"/>
+          <w:i w:val="0"/>
+          <w:iCs w:val="0"/>
+          <w:color w:val="auto"/>
+          <w:sz w:val="22"/>
+          <w:szCs w:val="22"/>
+          <w:u w:val="none"/>
+          <w:lang w:val="en-IN"/>
+        </w:rPr>
+      </w:pPr>
+      <w:r>
+        <w:rPr>
+          <w:sz w:val="22"/>
+          <w:szCs w:val="22"/>
+        </w:rPr>
+        <w:drawing>
+          <wp:inline distT="0" distB="0" distL="114300" distR="114300">
+            <wp:extent cx="3234690" cy="1165860"/>
+            <wp:effectExtent l="0" t="0" r="3810" b="2540"/>
+            <wp:docPr id="22" name="Picture 9"/>
+            <wp:cNvGraphicFramePr>
+              <a:graphicFrameLocks xmlns:a="http://schemas.openxmlformats.org/drawingml/2006/main" noChangeAspect="1"/>
+            </wp:cNvGraphicFramePr>
+            <a:graphic xmlns:a="http://schemas.openxmlformats.org/drawingml/2006/main">
+              <a:graphicData uri="http://schemas.openxmlformats.org/drawingml/2006/picture">
+                <pic:pic xmlns:pic="http://schemas.openxmlformats.org/drawingml/2006/picture">
+                  <pic:nvPicPr>
+                    <pic:cNvPr id="22" name="Picture 9"/>
+                    <pic:cNvPicPr>
+                      <a:picLocks noChangeAspect="1"/>
+                    </pic:cNvPicPr>
+                  </pic:nvPicPr>
+                  <pic:blipFill>
+                    <a:blip r:embed="rId13"/>
+                    <a:srcRect l="2897" t="998" r="5378" b="31407"/>
+                    <a:stretch>
+                      <a:fillRect/>
+                    </a:stretch>
+                  </pic:blipFill>
+                  <pic:spPr>
+                    <a:xfrm>
+                      <a:off x="0" y="0"/>
+                      <a:ext cx="3234690" cy="1165860"/>
+                    </a:xfrm>
+                    <a:prstGeom prst="rect">
+                      <a:avLst/>
+                    </a:prstGeom>
+                    <a:noFill/>
+                    <a:ln>
+                      <a:noFill/>
+                    </a:ln>
+                  </pic:spPr>
+                </pic:pic>
+              </a:graphicData>
+            </a:graphic>
+          </wp:inline>
+        </w:drawing>
+      </w:r>
+    </w:p>
+    <w:p>
+      <w:pPr>
+        <w:numPr>
+          <w:ilvl w:val="1"/>
+          <w:numId w:val="1"/>
+        </w:numPr>
+        <w:spacing w:line="360" w:lineRule="auto"/>
+        <w:ind w:left="840" w:leftChars="0" w:hanging="420" w:firstLineChars="0"/>
+        <w:rPr>
+          <w:rFonts w:hint="default" w:ascii="Bodoni MT" w:hAnsi="Bodoni MT"/>
+          <w:b w:val="0"/>
+          <w:bCs w:val="0"/>
+          <w:i w:val="0"/>
+          <w:iCs w:val="0"/>
+          <w:color w:val="auto"/>
+          <w:sz w:val="22"/>
+          <w:szCs w:val="22"/>
+          <w:u w:val="none"/>
+          <w:lang w:val="en-IN"/>
+        </w:rPr>
+      </w:pPr>
+      <w:r>
+        <w:rPr>
+          <w:rFonts w:hint="default" w:ascii="Bodoni MT"/>
+          <w:sz w:val="22"/>
+          <w:szCs w:val="22"/>
+          <w:lang w:val="en-IN"/>
+        </w:rPr>
+        <w:t>If the caching is not proper, i.e. if the things that users query for are not present in the cache, then there’ll be a waste of some time (that takes to query the cache) every time.</w:t>
+      </w:r>
+    </w:p>
+    <w:p>
+      <w:pPr>
+        <w:numPr>
+          <w:ilvl w:val="1"/>
+          <w:numId w:val="1"/>
+        </w:numPr>
+        <w:spacing w:line="360" w:lineRule="auto"/>
+        <w:ind w:left="840" w:leftChars="0" w:hanging="420" w:firstLineChars="0"/>
+        <w:rPr>
+          <w:rFonts w:hint="default" w:ascii="Bodoni MT" w:hAnsi="Bodoni MT"/>
+          <w:b w:val="0"/>
+          <w:bCs w:val="0"/>
+          <w:i w:val="0"/>
+          <w:iCs w:val="0"/>
+          <w:color w:val="auto"/>
+          <w:sz w:val="22"/>
+          <w:szCs w:val="22"/>
+          <w:u w:val="none"/>
+          <w:lang w:val="en-IN"/>
+        </w:rPr>
+      </w:pPr>
+      <w:r>
+        <w:rPr>
+          <w:rFonts w:hint="default" w:ascii="Bodoni MT" w:hAnsi="Bodoni MT"/>
+          <w:b/>
+          <w:bCs/>
+          <w:i w:val="0"/>
+          <w:iCs w:val="0"/>
+          <w:color w:val="auto"/>
+          <w:sz w:val="22"/>
+          <w:szCs w:val="22"/>
+          <w:u w:val="none"/>
+          <w:lang w:val="en-IN"/>
+        </w:rPr>
+        <w:t>Addition of data to cache</w:t>
+      </w:r>
+      <w:r>
+        <w:rPr>
+          <w:rFonts w:hint="default" w:ascii="Bodoni MT" w:hAnsi="Bodoni MT"/>
+          <w:b w:val="0"/>
+          <w:bCs w:val="0"/>
+          <w:i w:val="0"/>
+          <w:iCs w:val="0"/>
+          <w:color w:val="auto"/>
+          <w:sz w:val="22"/>
+          <w:szCs w:val="22"/>
+          <w:u w:val="none"/>
+          <w:lang w:val="en-IN"/>
+        </w:rPr>
+        <w:t xml:space="preserve">, and </w:t>
+      </w:r>
+      <w:r>
+        <w:rPr>
+          <w:rFonts w:hint="default" w:ascii="Bodoni MT" w:hAnsi="Bodoni MT"/>
+          <w:b/>
+          <w:bCs/>
+          <w:i w:val="0"/>
+          <w:iCs w:val="0"/>
+          <w:color w:val="auto"/>
+          <w:sz w:val="22"/>
+          <w:szCs w:val="22"/>
+          <w:u w:val="none"/>
+          <w:lang w:val="en-IN"/>
+        </w:rPr>
+        <w:t>removing the data from cache</w:t>
+      </w:r>
+      <w:r>
+        <w:rPr>
+          <w:rFonts w:hint="default" w:ascii="Bodoni MT" w:hAnsi="Bodoni MT"/>
+          <w:b w:val="0"/>
+          <w:bCs w:val="0"/>
+          <w:i w:val="0"/>
+          <w:iCs w:val="0"/>
+          <w:color w:val="auto"/>
+          <w:sz w:val="22"/>
+          <w:szCs w:val="22"/>
+          <w:u w:val="none"/>
+          <w:lang w:val="en-IN"/>
+        </w:rPr>
+        <w:t xml:space="preserve"> (if it is full and a new thing to be added) is the most important thing.</w:t>
+      </w:r>
+    </w:p>
+    <w:p>
+      <w:pPr>
+        <w:numPr>
+          <w:ilvl w:val="0"/>
+          <w:numId w:val="1"/>
+        </w:numPr>
+        <w:spacing w:line="360" w:lineRule="auto"/>
+        <w:ind w:left="420" w:leftChars="0" w:hanging="420" w:firstLineChars="0"/>
+        <w:rPr>
+          <w:rFonts w:hint="default" w:ascii="Bodoni MT" w:hAnsi="Bodoni MT"/>
+          <w:b/>
+          <w:bCs/>
+          <w:i w:val="0"/>
+          <w:iCs w:val="0"/>
+          <w:color w:val="auto"/>
+          <w:sz w:val="22"/>
+          <w:szCs w:val="22"/>
+          <w:u w:val="none"/>
+          <w:lang w:val="en-IN"/>
+        </w:rPr>
+      </w:pPr>
+      <w:r>
+        <w:rPr>
+          <w:rFonts w:hint="default" w:ascii="Bodoni MT" w:hAnsi="Bodoni MT"/>
+          <w:b/>
+          <w:bCs/>
+          <w:i w:val="0"/>
+          <w:iCs w:val="0"/>
+          <w:color w:val="auto"/>
+          <w:sz w:val="22"/>
+          <w:szCs w:val="22"/>
+          <w:u w:val="none"/>
+          <w:lang w:val="en-IN"/>
+        </w:rPr>
+        <w:t>Drawbacks:</w:t>
+      </w:r>
+    </w:p>
+    <w:p>
+      <w:pPr>
+        <w:numPr>
+          <w:ilvl w:val="1"/>
+          <w:numId w:val="1"/>
+        </w:numPr>
+        <w:spacing w:line="360" w:lineRule="auto"/>
+        <w:ind w:left="840" w:leftChars="0" w:hanging="420" w:firstLineChars="0"/>
+        <w:rPr>
+          <w:rFonts w:hint="default" w:ascii="Bodoni MT" w:hAnsi="Bodoni MT"/>
+          <w:b w:val="0"/>
+          <w:bCs w:val="0"/>
+          <w:i w:val="0"/>
+          <w:iCs w:val="0"/>
+          <w:color w:val="auto"/>
+          <w:sz w:val="22"/>
+          <w:szCs w:val="22"/>
+          <w:u w:val="none"/>
+          <w:lang w:val="en-IN"/>
+        </w:rPr>
+      </w:pPr>
+      <w:r>
+        <w:rPr>
+          <w:rFonts w:hint="default" w:ascii="Bodoni MT" w:hAnsi="Bodoni MT"/>
+          <w:b w:val="0"/>
+          <w:bCs w:val="0"/>
+          <w:i w:val="0"/>
+          <w:iCs w:val="0"/>
+          <w:color w:val="auto"/>
+          <w:sz w:val="22"/>
+          <w:szCs w:val="22"/>
+          <w:u w:val="none"/>
+          <w:lang w:val="en-IN"/>
+        </w:rPr>
+        <w:t>Cache replacement (adding and removing data from cache)</w:t>
+      </w:r>
+    </w:p>
+    <w:p>
+      <w:pPr>
+        <w:numPr>
           <w:ilvl w:val="2"/>
           <w:numId w:val="1"/>
         </w:numPr>
@@ -16621,7 +17373,444 @@
           <w:u w:val="none"/>
           <w:lang w:val="en-IN"/>
         </w:rPr>
-        <w:t>Further, we can store some cache inside the client device which will lead to overall reduction of the latency.</w:t>
+        <w:t xml:space="preserve">Let you are using </w:t>
+      </w:r>
+      <w:r>
+        <w:rPr>
+          <w:rFonts w:hint="default" w:ascii="Bodoni MT" w:hAnsi="Bodoni MT"/>
+          <w:b w:val="0"/>
+          <w:bCs w:val="0"/>
+          <w:i/>
+          <w:iCs/>
+          <w:color w:val="auto"/>
+          <w:sz w:val="22"/>
+          <w:szCs w:val="22"/>
+          <w:u w:val="none"/>
+          <w:lang w:val="en-IN"/>
+        </w:rPr>
+        <w:t>Least Recently Used</w:t>
+      </w:r>
+      <w:r>
+        <w:rPr>
+          <w:rFonts w:hint="default" w:ascii="Bodoni MT" w:hAnsi="Bodoni MT"/>
+          <w:b w:val="0"/>
+          <w:bCs w:val="0"/>
+          <w:i w:val="0"/>
+          <w:iCs w:val="0"/>
+          <w:color w:val="auto"/>
+          <w:sz w:val="22"/>
+          <w:szCs w:val="22"/>
+          <w:u w:val="none"/>
+          <w:lang w:val="en-IN"/>
+        </w:rPr>
+        <w:t xml:space="preserve"> policy and the user queries for 1,2,3,4,1,2,..  and let the cache size is 3</w:t>
+      </w:r>
+    </w:p>
+    <w:p>
+      <w:pPr>
+        <w:numPr>
+          <w:ilvl w:val="2"/>
+          <w:numId w:val="1"/>
+        </w:numPr>
+        <w:spacing w:line="360" w:lineRule="auto"/>
+        <w:ind w:left="1260" w:leftChars="0" w:hanging="420" w:firstLineChars="0"/>
+        <w:rPr>
+          <w:rFonts w:hint="default" w:ascii="Bodoni MT" w:hAnsi="Bodoni MT"/>
+          <w:b w:val="0"/>
+          <w:bCs w:val="0"/>
+          <w:i w:val="0"/>
+          <w:iCs w:val="0"/>
+          <w:color w:val="auto"/>
+          <w:sz w:val="22"/>
+          <w:szCs w:val="22"/>
+          <w:u w:val="none"/>
+          <w:lang w:val="en-IN"/>
+        </w:rPr>
+      </w:pPr>
+      <w:r>
+        <w:rPr>
+          <w:rFonts w:hint="default" w:ascii="Bodoni MT" w:hAnsi="Bodoni MT"/>
+          <w:b w:val="0"/>
+          <w:bCs w:val="0"/>
+          <w:i w:val="0"/>
+          <w:iCs w:val="0"/>
+          <w:color w:val="auto"/>
+          <w:sz w:val="22"/>
+          <w:szCs w:val="22"/>
+          <w:u w:val="none"/>
+          <w:lang w:val="en-IN"/>
+        </w:rPr>
+        <w:t>1, 2, 3 will be added</w:t>
+      </w:r>
+    </w:p>
+    <w:p>
+      <w:pPr>
+        <w:numPr>
+          <w:ilvl w:val="2"/>
+          <w:numId w:val="1"/>
+        </w:numPr>
+        <w:spacing w:line="360" w:lineRule="auto"/>
+        <w:ind w:left="1260" w:leftChars="0" w:hanging="420" w:firstLineChars="0"/>
+        <w:rPr>
+          <w:rFonts w:hint="default" w:ascii="Bodoni MT" w:hAnsi="Bodoni MT"/>
+          <w:b w:val="0"/>
+          <w:bCs w:val="0"/>
+          <w:i w:val="0"/>
+          <w:iCs w:val="0"/>
+          <w:color w:val="auto"/>
+          <w:sz w:val="22"/>
+          <w:szCs w:val="22"/>
+          <w:u w:val="none"/>
+          <w:lang w:val="en-IN"/>
+        </w:rPr>
+      </w:pPr>
+      <w:r>
+        <w:rPr>
+          <w:rFonts w:hint="default" w:ascii="Bodoni MT" w:hAnsi="Bodoni MT"/>
+          <w:b w:val="0"/>
+          <w:bCs w:val="0"/>
+          <w:i w:val="0"/>
+          <w:iCs w:val="0"/>
+          <w:color w:val="auto"/>
+          <w:sz w:val="22"/>
+          <w:szCs w:val="22"/>
+          <w:u w:val="none"/>
+          <w:lang w:val="en-IN"/>
+        </w:rPr>
+        <w:t>When user query for 4, 1 will be deleted</w:t>
+      </w:r>
+    </w:p>
+    <w:p>
+      <w:pPr>
+        <w:numPr>
+          <w:ilvl w:val="2"/>
+          <w:numId w:val="1"/>
+        </w:numPr>
+        <w:spacing w:line="360" w:lineRule="auto"/>
+        <w:ind w:left="1260" w:leftChars="0" w:hanging="420" w:firstLineChars="0"/>
+        <w:rPr>
+          <w:rFonts w:hint="default" w:ascii="Bodoni MT" w:hAnsi="Bodoni MT"/>
+          <w:b w:val="0"/>
+          <w:bCs w:val="0"/>
+          <w:i w:val="0"/>
+          <w:iCs w:val="0"/>
+          <w:color w:val="auto"/>
+          <w:sz w:val="22"/>
+          <w:szCs w:val="22"/>
+          <w:u w:val="none"/>
+          <w:lang w:val="en-IN"/>
+        </w:rPr>
+      </w:pPr>
+      <w:r>
+        <w:rPr>
+          <w:rFonts w:hint="default" w:ascii="Bodoni MT" w:hAnsi="Bodoni MT"/>
+          <w:b w:val="0"/>
+          <w:bCs w:val="0"/>
+          <w:i w:val="0"/>
+          <w:iCs w:val="0"/>
+          <w:color w:val="auto"/>
+          <w:sz w:val="22"/>
+          <w:szCs w:val="22"/>
+          <w:u w:val="none"/>
+          <w:lang w:val="en-IN"/>
+        </w:rPr>
+        <w:t>Now when user query for 1 but it is not there in cache.</w:t>
+      </w:r>
+    </w:p>
+    <w:p>
+      <w:pPr>
+        <w:numPr>
+          <w:ilvl w:val="2"/>
+          <w:numId w:val="1"/>
+        </w:numPr>
+        <w:spacing w:line="360" w:lineRule="auto"/>
+        <w:ind w:left="1260" w:leftChars="0" w:hanging="420" w:firstLineChars="0"/>
+        <w:rPr>
+          <w:rFonts w:hint="default" w:ascii="Bodoni MT" w:hAnsi="Bodoni MT"/>
+          <w:b w:val="0"/>
+          <w:bCs w:val="0"/>
+          <w:i w:val="0"/>
+          <w:iCs w:val="0"/>
+          <w:color w:val="auto"/>
+          <w:sz w:val="22"/>
+          <w:szCs w:val="22"/>
+          <w:u w:val="none"/>
+          <w:lang w:val="en-IN"/>
+        </w:rPr>
+      </w:pPr>
+      <w:r>
+        <w:rPr>
+          <w:rFonts w:hint="default" w:ascii="Bodoni MT" w:hAnsi="Bodoni MT"/>
+          <w:b w:val="0"/>
+          <w:bCs w:val="0"/>
+          <w:i w:val="0"/>
+          <w:iCs w:val="0"/>
+          <w:color w:val="auto"/>
+          <w:sz w:val="22"/>
+          <w:szCs w:val="22"/>
+          <w:u w:val="none"/>
+          <w:lang w:val="en-IN"/>
+        </w:rPr>
+        <w:t>… and so on..</w:t>
+      </w:r>
+    </w:p>
+    <w:p>
+      <w:pPr>
+        <w:numPr>
+          <w:ilvl w:val="1"/>
+          <w:numId w:val="1"/>
+        </w:numPr>
+        <w:spacing w:line="360" w:lineRule="auto"/>
+        <w:ind w:left="840" w:leftChars="0" w:hanging="420" w:firstLineChars="0"/>
+        <w:rPr>
+          <w:rFonts w:hint="default" w:ascii="Bodoni MT" w:hAnsi="Bodoni MT"/>
+          <w:b w:val="0"/>
+          <w:bCs w:val="0"/>
+          <w:i w:val="0"/>
+          <w:iCs w:val="0"/>
+          <w:color w:val="auto"/>
+          <w:sz w:val="22"/>
+          <w:szCs w:val="22"/>
+          <w:u w:val="none"/>
+          <w:lang w:val="en-IN"/>
+        </w:rPr>
+      </w:pPr>
+      <w:r>
+        <w:rPr>
+          <w:rFonts w:hint="default" w:ascii="Bodoni MT" w:hAnsi="Bodoni MT"/>
+          <w:b w:val="0"/>
+          <w:bCs w:val="0"/>
+          <w:i w:val="0"/>
+          <w:iCs w:val="0"/>
+          <w:color w:val="auto"/>
+          <w:sz w:val="22"/>
+          <w:szCs w:val="22"/>
+          <w:u w:val="none"/>
+          <w:lang w:val="en-IN"/>
+        </w:rPr>
+        <w:t>Cache &amp; database are unsync:</w:t>
+      </w:r>
+    </w:p>
+    <w:p>
+      <w:pPr>
+        <w:numPr>
+          <w:ilvl w:val="2"/>
+          <w:numId w:val="1"/>
+        </w:numPr>
+        <w:spacing w:line="360" w:lineRule="auto"/>
+        <w:ind w:left="1260" w:leftChars="0" w:hanging="420" w:firstLineChars="0"/>
+        <w:rPr>
+          <w:rFonts w:hint="default" w:ascii="Bodoni MT" w:hAnsi="Bodoni MT"/>
+          <w:b w:val="0"/>
+          <w:bCs w:val="0"/>
+          <w:i w:val="0"/>
+          <w:iCs w:val="0"/>
+          <w:color w:val="auto"/>
+          <w:sz w:val="22"/>
+          <w:szCs w:val="22"/>
+          <w:u w:val="none"/>
+          <w:lang w:val="en-IN"/>
+        </w:rPr>
+      </w:pPr>
+      <w:r>
+        <w:rPr>
+          <w:rFonts w:hint="default" w:ascii="Bodoni MT" w:hAnsi="Bodoni MT"/>
+          <w:b w:val="0"/>
+          <w:bCs w:val="0"/>
+          <w:i w:val="0"/>
+          <w:iCs w:val="0"/>
+          <w:color w:val="auto"/>
+          <w:sz w:val="22"/>
+          <w:szCs w:val="22"/>
+          <w:u w:val="none"/>
+          <w:lang w:val="en-IN"/>
+        </w:rPr>
+        <w:t>For example like counts on  a video</w:t>
+      </w:r>
+    </w:p>
+    <w:p>
+      <w:pPr>
+        <w:numPr>
+          <w:ilvl w:val="2"/>
+          <w:numId w:val="1"/>
+        </w:numPr>
+        <w:spacing w:line="360" w:lineRule="auto"/>
+        <w:ind w:left="1260" w:leftChars="0" w:hanging="420" w:firstLineChars="0"/>
+        <w:rPr>
+          <w:rFonts w:hint="default" w:ascii="Bodoni MT" w:hAnsi="Bodoni MT"/>
+          <w:b w:val="0"/>
+          <w:bCs w:val="0"/>
+          <w:i w:val="0"/>
+          <w:iCs w:val="0"/>
+          <w:color w:val="auto"/>
+          <w:sz w:val="22"/>
+          <w:szCs w:val="22"/>
+          <w:u w:val="none"/>
+          <w:lang w:val="en-IN"/>
+        </w:rPr>
+      </w:pPr>
+      <w:r>
+        <w:rPr>
+          <w:rFonts w:hint="default" w:ascii="Bodoni MT" w:hAnsi="Bodoni MT"/>
+          <w:b w:val="0"/>
+          <w:bCs w:val="0"/>
+          <w:i w:val="0"/>
+          <w:iCs w:val="0"/>
+          <w:color w:val="auto"/>
+          <w:sz w:val="22"/>
+          <w:szCs w:val="22"/>
+          <w:u w:val="none"/>
+          <w:lang w:val="en-IN"/>
+        </w:rPr>
+        <w:t>We can se the cache to fetch the fresh data (like count) in every 30 seconds interval, user need not to see the exact count as it doesn’t matter.</w:t>
+      </w:r>
+    </w:p>
+    <w:p>
+      <w:pPr>
+        <w:numPr>
+          <w:ilvl w:val="2"/>
+          <w:numId w:val="1"/>
+        </w:numPr>
+        <w:spacing w:line="360" w:lineRule="auto"/>
+        <w:ind w:left="1260" w:leftChars="0" w:hanging="420" w:firstLineChars="0"/>
+        <w:rPr>
+          <w:rFonts w:hint="default" w:ascii="Bodoni MT" w:hAnsi="Bodoni MT"/>
+          <w:b w:val="0"/>
+          <w:bCs w:val="0"/>
+          <w:i w:val="0"/>
+          <w:iCs w:val="0"/>
+          <w:color w:val="auto"/>
+          <w:sz w:val="22"/>
+          <w:szCs w:val="22"/>
+          <w:u w:val="none"/>
+          <w:lang w:val="en-IN"/>
+        </w:rPr>
+      </w:pPr>
+      <w:r>
+        <w:rPr>
+          <w:rFonts w:hint="default" w:ascii="Bodoni MT" w:hAnsi="Bodoni MT"/>
+          <w:b w:val="0"/>
+          <w:bCs w:val="0"/>
+          <w:i w:val="0"/>
+          <w:iCs w:val="0"/>
+          <w:color w:val="auto"/>
+          <w:sz w:val="22"/>
+          <w:szCs w:val="22"/>
+          <w:u w:val="none"/>
+          <w:lang w:val="en-IN"/>
+        </w:rPr>
+        <w:t>It’ll improve the performance.</w:t>
+      </w:r>
+    </w:p>
+    <w:p>
+      <w:pPr>
+        <w:numPr>
+          <w:ilvl w:val="2"/>
+          <w:numId w:val="1"/>
+        </w:numPr>
+        <w:spacing w:line="360" w:lineRule="auto"/>
+        <w:ind w:left="1260" w:leftChars="0" w:hanging="420" w:firstLineChars="0"/>
+        <w:rPr>
+          <w:rFonts w:hint="default" w:ascii="Bodoni MT" w:hAnsi="Bodoni MT"/>
+          <w:b w:val="0"/>
+          <w:bCs w:val="0"/>
+          <w:i w:val="0"/>
+          <w:iCs w:val="0"/>
+          <w:color w:val="auto"/>
+          <w:sz w:val="22"/>
+          <w:szCs w:val="22"/>
+          <w:u w:val="none"/>
+          <w:lang w:val="en-IN"/>
+        </w:rPr>
+      </w:pPr>
+      <w:r>
+        <w:rPr>
+          <w:rFonts w:hint="default" w:ascii="Bodoni MT" w:hAnsi="Bodoni MT"/>
+          <w:b w:val="0"/>
+          <w:bCs w:val="0"/>
+          <w:i w:val="0"/>
+          <w:iCs w:val="0"/>
+          <w:color w:val="auto"/>
+          <w:sz w:val="22"/>
+          <w:szCs w:val="22"/>
+          <w:u w:val="none"/>
+          <w:lang w:val="en-IN"/>
+        </w:rPr>
+        <w:t>But in case of a financial transaction, we can’t do this as the user’ll be seeing a false data.</w:t>
+      </w:r>
+    </w:p>
+    <w:p>
+      <w:pPr>
+        <w:numPr>
+          <w:ilvl w:val="2"/>
+          <w:numId w:val="1"/>
+        </w:numPr>
+        <w:spacing w:line="360" w:lineRule="auto"/>
+        <w:ind w:left="1260" w:leftChars="0" w:hanging="420" w:firstLineChars="0"/>
+        <w:rPr>
+          <w:rFonts w:hint="default" w:ascii="Bodoni MT" w:hAnsi="Bodoni MT"/>
+          <w:b w:val="0"/>
+          <w:bCs w:val="0"/>
+          <w:i w:val="0"/>
+          <w:iCs w:val="0"/>
+          <w:color w:val="auto"/>
+          <w:sz w:val="22"/>
+          <w:szCs w:val="22"/>
+          <w:u w:val="none"/>
+          <w:lang w:val="en-IN"/>
+        </w:rPr>
+      </w:pPr>
+      <w:r>
+        <w:rPr>
+          <w:rFonts w:hint="default" w:ascii="Bodoni MT" w:hAnsi="Bodoni MT"/>
+          <w:b w:val="0"/>
+          <w:bCs w:val="0"/>
+          <w:i w:val="0"/>
+          <w:iCs w:val="0"/>
+          <w:color w:val="auto"/>
+          <w:sz w:val="22"/>
+          <w:szCs w:val="22"/>
+          <w:u w:val="none"/>
+          <w:lang w:val="en-IN"/>
+        </w:rPr>
+        <w:t>The cache and db will be in sync, but not in every moment.</w:t>
+      </w:r>
+    </w:p>
+    <w:p>
+      <w:pPr>
+        <w:numPr>
+          <w:ilvl w:val="1"/>
+          <w:numId w:val="1"/>
+        </w:numPr>
+        <w:spacing w:line="360" w:lineRule="auto"/>
+        <w:ind w:left="840" w:leftChars="0" w:hanging="420" w:firstLineChars="0"/>
+        <w:rPr>
+          <w:rFonts w:hint="default" w:ascii="Bodoni MT" w:hAnsi="Bodoni MT"/>
+          <w:b w:val="0"/>
+          <w:bCs w:val="0"/>
+          <w:i w:val="0"/>
+          <w:iCs w:val="0"/>
+          <w:color w:val="auto"/>
+          <w:sz w:val="22"/>
+          <w:szCs w:val="22"/>
+          <w:u w:val="none"/>
+          <w:lang w:val="en-IN"/>
+        </w:rPr>
+      </w:pPr>
+      <w:r>
+        <w:rPr>
+          <w:rFonts w:hint="default" w:ascii="Bodoni MT" w:hAnsi="Bodoni MT"/>
+          <w:b w:val="0"/>
+          <w:bCs w:val="0"/>
+          <w:i w:val="0"/>
+          <w:iCs w:val="0"/>
+          <w:color w:val="auto"/>
+          <w:sz w:val="22"/>
+          <w:szCs w:val="22"/>
+          <w:u w:val="none"/>
+          <w:lang w:val="en-IN"/>
+        </w:rPr>
+        <w:t>So, if the cache is not properly maintained, it’ll effect negatively on the response time.</w:t>
       </w:r>
     </w:p>
     <w:p>
@@ -16658,7 +17847,192 @@
           <w:u w:val="none"/>
           <w:lang w:val="en-IN"/>
         </w:rPr>
-        <w:t>Cache reduces latency by using some more storage.</w:t>
+        <w:t>Placement of Cache:</w:t>
+      </w:r>
+    </w:p>
+    <w:p>
+      <w:pPr>
+        <w:numPr>
+          <w:ilvl w:val="1"/>
+          <w:numId w:val="1"/>
+        </w:numPr>
+        <w:spacing w:line="360" w:lineRule="auto"/>
+        <w:ind w:left="840" w:leftChars="0" w:hanging="420" w:firstLineChars="0"/>
+        <w:rPr>
+          <w:rFonts w:hint="default" w:ascii="Bodoni MT" w:hAnsi="Bodoni MT"/>
+          <w:b w:val="0"/>
+          <w:bCs w:val="0"/>
+          <w:i w:val="0"/>
+          <w:iCs w:val="0"/>
+          <w:color w:val="auto"/>
+          <w:sz w:val="22"/>
+          <w:szCs w:val="22"/>
+          <w:u w:val="none"/>
+          <w:lang w:val="en-IN"/>
+        </w:rPr>
+      </w:pPr>
+      <w:r>
+        <w:rPr>
+          <w:rFonts w:hint="default" w:ascii="Bodoni MT" w:hAnsi="Bodoni MT"/>
+          <w:b w:val="0"/>
+          <w:bCs w:val="0"/>
+          <w:i w:val="0"/>
+          <w:iCs w:val="0"/>
+          <w:color w:val="auto"/>
+          <w:sz w:val="22"/>
+          <w:szCs w:val="22"/>
+          <w:u w:val="none"/>
+          <w:lang w:val="en-IN"/>
+        </w:rPr>
+        <w:t>The following placements are possible:</w:t>
+      </w:r>
+    </w:p>
+    <w:p>
+      <w:pPr>
+        <w:numPr>
+          <w:ilvl w:val="2"/>
+          <w:numId w:val="1"/>
+        </w:numPr>
+        <w:spacing w:line="360" w:lineRule="auto"/>
+        <w:ind w:left="1260" w:leftChars="0" w:hanging="420" w:firstLineChars="0"/>
+        <w:rPr>
+          <w:rFonts w:hint="default" w:ascii="Bodoni MT" w:hAnsi="Bodoni MT"/>
+          <w:b w:val="0"/>
+          <w:bCs w:val="0"/>
+          <w:i w:val="0"/>
+          <w:iCs w:val="0"/>
+          <w:color w:val="auto"/>
+          <w:sz w:val="22"/>
+          <w:szCs w:val="22"/>
+          <w:u w:val="none"/>
+          <w:lang w:val="en-IN"/>
+        </w:rPr>
+      </w:pPr>
+      <w:r>
+        <w:rPr>
+          <w:rFonts w:hint="default" w:ascii="Bodoni MT" w:hAnsi="Bodoni MT"/>
+          <w:b w:val="0"/>
+          <w:bCs w:val="0"/>
+          <w:i w:val="0"/>
+          <w:iCs w:val="0"/>
+          <w:color w:val="auto"/>
+          <w:sz w:val="22"/>
+          <w:szCs w:val="22"/>
+          <w:u w:val="none"/>
+          <w:lang w:val="en-IN"/>
+        </w:rPr>
+        <w:t>Cache in database itself.</w:t>
+      </w:r>
+    </w:p>
+    <w:p>
+      <w:pPr>
+        <w:numPr>
+          <w:ilvl w:val="2"/>
+          <w:numId w:val="1"/>
+        </w:numPr>
+        <w:spacing w:line="360" w:lineRule="auto"/>
+        <w:ind w:left="1260" w:leftChars="0" w:hanging="420" w:firstLineChars="0"/>
+        <w:rPr>
+          <w:rFonts w:hint="default" w:ascii="Bodoni MT" w:hAnsi="Bodoni MT"/>
+          <w:b w:val="0"/>
+          <w:bCs w:val="0"/>
+          <w:i w:val="0"/>
+          <w:iCs w:val="0"/>
+          <w:color w:val="auto"/>
+          <w:sz w:val="22"/>
+          <w:szCs w:val="22"/>
+          <w:u w:val="none"/>
+          <w:lang w:val="en-IN"/>
+        </w:rPr>
+      </w:pPr>
+      <w:r>
+        <w:rPr>
+          <w:rFonts w:hint="default" w:ascii="Bodoni MT" w:hAnsi="Bodoni MT"/>
+          <w:b w:val="0"/>
+          <w:bCs w:val="0"/>
+          <w:i w:val="0"/>
+          <w:iCs w:val="0"/>
+          <w:color w:val="auto"/>
+          <w:sz w:val="22"/>
+          <w:szCs w:val="22"/>
+          <w:u w:val="none"/>
+          <w:lang w:val="en-IN"/>
+        </w:rPr>
+        <w:t>Cache inside the server itself.</w:t>
+      </w:r>
+    </w:p>
+    <w:p>
+      <w:pPr>
+        <w:numPr>
+          <w:ilvl w:val="2"/>
+          <w:numId w:val="1"/>
+        </w:numPr>
+        <w:spacing w:line="360" w:lineRule="auto"/>
+        <w:ind w:left="1260" w:leftChars="0" w:hanging="420" w:firstLineChars="0"/>
+        <w:rPr>
+          <w:rFonts w:hint="default" w:ascii="Bodoni MT" w:hAnsi="Bodoni MT"/>
+          <w:b w:val="0"/>
+          <w:bCs w:val="0"/>
+          <w:i w:val="0"/>
+          <w:iCs w:val="0"/>
+          <w:color w:val="auto"/>
+          <w:sz w:val="22"/>
+          <w:szCs w:val="22"/>
+          <w:u w:val="none"/>
+          <w:lang w:val="en-IN"/>
+        </w:rPr>
+      </w:pPr>
+      <w:r>
+        <w:rPr>
+          <w:rFonts w:hint="default" w:ascii="Bodoni MT" w:hAnsi="Bodoni MT"/>
+          <w:b w:val="0"/>
+          <w:bCs w:val="0"/>
+          <w:i w:val="0"/>
+          <w:iCs w:val="0"/>
+          <w:color w:val="auto"/>
+          <w:sz w:val="22"/>
+          <w:szCs w:val="22"/>
+          <w:u w:val="none"/>
+          <w:lang w:val="en-IN"/>
+        </w:rPr>
+        <w:t>A particular cache server that can be scaled independently, which will be used to store the cache.</w:t>
+      </w:r>
+    </w:p>
+    <w:p>
+      <w:pPr>
+        <w:numPr>
+          <w:ilvl w:val="1"/>
+          <w:numId w:val="1"/>
+        </w:numPr>
+        <w:spacing w:line="360" w:lineRule="auto"/>
+        <w:ind w:left="840" w:leftChars="0" w:hanging="420" w:firstLineChars="0"/>
+        <w:rPr>
+          <w:rFonts w:hint="default" w:ascii="Bodoni MT" w:hAnsi="Bodoni MT"/>
+          <w:b w:val="0"/>
+          <w:bCs w:val="0"/>
+          <w:i w:val="0"/>
+          <w:iCs w:val="0"/>
+          <w:color w:val="auto"/>
+          <w:sz w:val="22"/>
+          <w:szCs w:val="22"/>
+          <w:u w:val="none"/>
+          <w:lang w:val="en-IN"/>
+        </w:rPr>
+      </w:pPr>
+      <w:r>
+        <w:rPr>
+          <w:rFonts w:hint="default" w:ascii="Bodoni MT" w:hAnsi="Bodoni MT"/>
+          <w:b w:val="0"/>
+          <w:bCs w:val="0"/>
+          <w:i w:val="0"/>
+          <w:iCs w:val="0"/>
+          <w:color w:val="auto"/>
+          <w:sz w:val="22"/>
+          <w:szCs w:val="22"/>
+          <w:u w:val="none"/>
+          <w:lang w:val="en-IN"/>
+        </w:rPr>
+        <w:t>In practice, all of the above are used.</w:t>
       </w:r>
     </w:p>
     <w:p>
@@ -16682,6 +18056,2216 @@
           <w:lang w:val="en-IN"/>
         </w:rPr>
       </w:pPr>
+      <w:r>
+        <w:rPr>
+          <w:rFonts w:hint="default" w:ascii="Bodoni MT" w:hAnsi="Bodoni MT"/>
+          <w:b w:val="0"/>
+          <w:bCs w:val="0"/>
+          <w:i w:val="0"/>
+          <w:iCs w:val="0"/>
+          <w:color w:val="auto"/>
+          <w:sz w:val="22"/>
+          <w:szCs w:val="22"/>
+          <w:u w:val="none"/>
+          <w:lang w:val="en-IN"/>
+        </w:rPr>
+        <w:t>Combining all the points:</w:t>
+      </w:r>
+    </w:p>
+    <w:p>
+      <w:pPr>
+        <w:numPr>
+          <w:ilvl w:val="1"/>
+          <w:numId w:val="1"/>
+        </w:numPr>
+        <w:spacing w:line="360" w:lineRule="auto"/>
+        <w:ind w:left="840" w:leftChars="0" w:hanging="420" w:firstLineChars="0"/>
+        <w:rPr>
+          <w:rFonts w:hint="default" w:ascii="Bodoni MT" w:hAnsi="Bodoni MT"/>
+          <w:b w:val="0"/>
+          <w:bCs w:val="0"/>
+          <w:i w:val="0"/>
+          <w:iCs w:val="0"/>
+          <w:color w:val="auto"/>
+          <w:sz w:val="22"/>
+          <w:szCs w:val="22"/>
+          <w:u w:val="none"/>
+          <w:lang w:val="en-IN"/>
+        </w:rPr>
+      </w:pPr>
+      <w:r>
+        <w:rPr>
+          <w:rFonts w:hint="default" w:ascii="Bodoni MT" w:hAnsi="Bodoni MT"/>
+          <w:b w:val="0"/>
+          <w:bCs w:val="0"/>
+          <w:i w:val="0"/>
+          <w:iCs w:val="0"/>
+          <w:color w:val="auto"/>
+          <w:sz w:val="22"/>
+          <w:szCs w:val="22"/>
+          <w:u w:val="none"/>
+          <w:lang w:val="en-IN"/>
+        </w:rPr>
+        <w:t>Cache reduces network calls</w:t>
+      </w:r>
+    </w:p>
+    <w:p>
+      <w:pPr>
+        <w:numPr>
+          <w:ilvl w:val="1"/>
+          <w:numId w:val="1"/>
+        </w:numPr>
+        <w:spacing w:line="360" w:lineRule="auto"/>
+        <w:ind w:left="840" w:leftChars="0" w:hanging="420" w:firstLineChars="0"/>
+        <w:rPr>
+          <w:rFonts w:hint="default" w:ascii="Bodoni MT" w:hAnsi="Bodoni MT"/>
+          <w:b w:val="0"/>
+          <w:bCs w:val="0"/>
+          <w:i w:val="0"/>
+          <w:iCs w:val="0"/>
+          <w:color w:val="auto"/>
+          <w:sz w:val="22"/>
+          <w:szCs w:val="22"/>
+          <w:u w:val="none"/>
+          <w:lang w:val="en-IN"/>
+        </w:rPr>
+      </w:pPr>
+      <w:r>
+        <w:rPr>
+          <w:rFonts w:hint="default" w:ascii="Bodoni MT" w:hAnsi="Bodoni MT"/>
+          <w:b w:val="0"/>
+          <w:bCs w:val="0"/>
+          <w:i w:val="0"/>
+          <w:iCs w:val="0"/>
+          <w:color w:val="auto"/>
+          <w:sz w:val="22"/>
+          <w:szCs w:val="22"/>
+          <w:u w:val="none"/>
+          <w:lang w:val="en-IN"/>
+        </w:rPr>
+        <w:t>Avoid repeated computations</w:t>
+      </w:r>
+    </w:p>
+    <w:p>
+      <w:pPr>
+        <w:numPr>
+          <w:ilvl w:val="1"/>
+          <w:numId w:val="1"/>
+        </w:numPr>
+        <w:spacing w:line="360" w:lineRule="auto"/>
+        <w:ind w:left="840" w:leftChars="0" w:hanging="420" w:firstLineChars="0"/>
+        <w:rPr>
+          <w:rFonts w:hint="default" w:ascii="Bodoni MT" w:hAnsi="Bodoni MT"/>
+          <w:b w:val="0"/>
+          <w:bCs w:val="0"/>
+          <w:i w:val="0"/>
+          <w:iCs w:val="0"/>
+          <w:color w:val="auto"/>
+          <w:sz w:val="22"/>
+          <w:szCs w:val="22"/>
+          <w:u w:val="none"/>
+          <w:lang w:val="en-IN"/>
+        </w:rPr>
+      </w:pPr>
+      <w:r>
+        <w:rPr>
+          <w:rFonts w:hint="default" w:ascii="Bodoni MT" w:hAnsi="Bodoni MT"/>
+          <w:b w:val="0"/>
+          <w:bCs w:val="0"/>
+          <w:i w:val="0"/>
+          <w:iCs w:val="0"/>
+          <w:color w:val="auto"/>
+          <w:sz w:val="22"/>
+          <w:szCs w:val="22"/>
+          <w:u w:val="none"/>
+          <w:lang w:val="en-IN"/>
+        </w:rPr>
+        <w:t>Reduce database load</w:t>
+      </w:r>
+      <w:r>
+        <w:rPr>
+          <w:rFonts w:hint="default" w:ascii="Bodoni MT" w:hAnsi="Bodoni MT"/>
+          <w:b w:val="0"/>
+          <w:bCs w:val="0"/>
+          <w:i w:val="0"/>
+          <w:iCs w:val="0"/>
+          <w:color w:val="auto"/>
+          <w:sz w:val="22"/>
+          <w:szCs w:val="22"/>
+          <w:u w:val="none"/>
+          <w:lang w:val="en-IN"/>
+        </w:rPr>
+        <w:tab/>
+      </w:r>
+    </w:p>
+    <w:p>
+      <w:pPr>
+        <w:numPr>
+          <w:numId w:val="0"/>
+        </w:numPr>
+        <w:spacing w:line="360" w:lineRule="auto"/>
+        <w:rPr>
+          <w:rFonts w:hint="default" w:ascii="Bodoni MT" w:hAnsi="Bodoni MT"/>
+          <w:b w:val="0"/>
+          <w:bCs w:val="0"/>
+          <w:i w:val="0"/>
+          <w:iCs w:val="0"/>
+          <w:color w:val="auto"/>
+          <w:sz w:val="22"/>
+          <w:szCs w:val="22"/>
+          <w:u w:val="none"/>
+          <w:lang w:val="en-IN"/>
+        </w:rPr>
+      </w:pPr>
+    </w:p>
+    <w:p>
+      <w:pPr>
+        <w:numPr>
+          <w:ilvl w:val="0"/>
+          <w:numId w:val="0"/>
+        </w:numPr>
+        <w:spacing w:line="360" w:lineRule="auto"/>
+        <w:jc w:val="center"/>
+        <w:rPr>
+          <w:rFonts w:hint="default" w:ascii="Bodoni MT" w:hAnsi="Bodoni MT"/>
+          <w:b w:val="0"/>
+          <w:bCs w:val="0"/>
+          <w:i w:val="0"/>
+          <w:iCs w:val="0"/>
+          <w:color w:val="auto"/>
+          <w:sz w:val="22"/>
+          <w:szCs w:val="22"/>
+          <w:u w:val="none"/>
+          <w:lang w:val="en-IN"/>
+        </w:rPr>
+      </w:pPr>
+      <w:r>
+        <w:rPr>
+          <w:rFonts w:hint="default" w:ascii="Bodoni MT" w:hAnsi="Bodoni MT" w:cs="Bodoni MT"/>
+          <w:b/>
+          <w:bCs/>
+          <w:i w:val="0"/>
+          <w:iCs w:val="0"/>
+          <w:color w:val="002060"/>
+          <w:sz w:val="30"/>
+          <w:szCs w:val="30"/>
+          <w:u w:val="single"/>
+          <w:lang w:val="en-IN"/>
+        </w:rPr>
+        <w:t>SINGLE POINT OF FAILURE IN DISTRIBUTED SYSTEMS</w:t>
+      </w:r>
+    </w:p>
+    <w:p>
+      <w:pPr>
+        <w:numPr>
+          <w:ilvl w:val="0"/>
+          <w:numId w:val="1"/>
+        </w:numPr>
+        <w:spacing w:line="360" w:lineRule="auto"/>
+        <w:ind w:left="420" w:leftChars="0" w:hanging="420" w:firstLineChars="0"/>
+        <w:rPr>
+          <w:rFonts w:hint="default" w:ascii="Bodoni MT" w:hAnsi="Bodoni MT"/>
+          <w:b w:val="0"/>
+          <w:bCs w:val="0"/>
+          <w:i w:val="0"/>
+          <w:iCs w:val="0"/>
+          <w:color w:val="auto"/>
+          <w:sz w:val="22"/>
+          <w:szCs w:val="22"/>
+          <w:u w:val="none"/>
+          <w:lang w:val="en-IN"/>
+        </w:rPr>
+      </w:pPr>
+      <w:r>
+        <w:rPr>
+          <w:rFonts w:hint="default" w:ascii="Bodoni MT" w:hAnsi="Bodoni MT"/>
+          <w:b/>
+          <w:bCs/>
+          <w:i/>
+          <w:iCs/>
+          <w:color w:val="auto"/>
+          <w:sz w:val="22"/>
+          <w:szCs w:val="22"/>
+          <w:u w:val="none"/>
+          <w:shd w:val="clear" w:color="auto" w:fill="auto"/>
+          <w:lang w:val="en-IN"/>
+        </w:rPr>
+        <w:t>Resiliency</w:t>
+      </w:r>
+      <w:r>
+        <w:rPr>
+          <w:rFonts w:hint="default" w:ascii="Bodoni MT" w:hAnsi="Bodoni MT"/>
+          <w:b w:val="0"/>
+          <w:bCs w:val="0"/>
+          <w:i w:val="0"/>
+          <w:iCs w:val="0"/>
+          <w:color w:val="auto"/>
+          <w:sz w:val="22"/>
+          <w:szCs w:val="22"/>
+          <w:u w:val="none"/>
+          <w:shd w:val="clear" w:color="auto" w:fill="auto"/>
+          <w:lang w:val="en-IN"/>
+        </w:rPr>
+        <w:t>: capability of a system to handle failures gracefully without affecting the overall system availability</w:t>
+      </w:r>
+      <w:r>
+        <w:rPr>
+          <w:rFonts w:hint="default" w:ascii="Bodoni MT" w:hAnsi="Bodoni MT"/>
+          <w:b w:val="0"/>
+          <w:bCs w:val="0"/>
+          <w:i w:val="0"/>
+          <w:iCs w:val="0"/>
+          <w:color w:val="auto"/>
+          <w:sz w:val="22"/>
+          <w:szCs w:val="22"/>
+          <w:u w:val="none"/>
+          <w:lang w:val="en-IN"/>
+        </w:rPr>
+        <w:t xml:space="preserve"> or performance.</w:t>
+      </w:r>
+    </w:p>
+    <w:p>
+      <w:pPr>
+        <w:numPr>
+          <w:ilvl w:val="0"/>
+          <w:numId w:val="1"/>
+        </w:numPr>
+        <w:spacing w:line="360" w:lineRule="auto"/>
+        <w:ind w:left="420" w:leftChars="0" w:hanging="420" w:firstLineChars="0"/>
+        <w:rPr>
+          <w:rFonts w:hint="default" w:ascii="Bodoni MT" w:hAnsi="Bodoni MT"/>
+          <w:b w:val="0"/>
+          <w:bCs w:val="0"/>
+          <w:i w:val="0"/>
+          <w:iCs w:val="0"/>
+          <w:color w:val="auto"/>
+          <w:sz w:val="22"/>
+          <w:szCs w:val="22"/>
+          <w:u w:val="none"/>
+          <w:lang w:val="en-IN"/>
+        </w:rPr>
+      </w:pPr>
+      <w:r>
+        <w:rPr>
+          <w:rFonts w:hint="default" w:ascii="Bodoni MT" w:hAnsi="Bodoni MT"/>
+          <w:b w:val="0"/>
+          <w:bCs w:val="0"/>
+          <w:i w:val="0"/>
+          <w:iCs w:val="0"/>
+          <w:color w:val="auto"/>
+          <w:sz w:val="22"/>
+          <w:szCs w:val="22"/>
+          <w:u w:val="none"/>
+          <w:lang w:val="en-IN"/>
+        </w:rPr>
+        <w:t>Let we have a system</w:t>
+      </w:r>
+    </w:p>
+    <w:p>
+      <w:pPr>
+        <w:numPr>
+          <w:ilvl w:val="1"/>
+          <w:numId w:val="1"/>
+        </w:numPr>
+        <w:spacing w:line="360" w:lineRule="auto"/>
+        <w:ind w:left="840" w:leftChars="0" w:hanging="420" w:firstLineChars="0"/>
+        <w:rPr>
+          <w:rFonts w:hint="default" w:ascii="Bodoni MT" w:hAnsi="Bodoni MT"/>
+          <w:b w:val="0"/>
+          <w:bCs w:val="0"/>
+          <w:i w:val="0"/>
+          <w:iCs w:val="0"/>
+          <w:color w:val="auto"/>
+          <w:sz w:val="22"/>
+          <w:szCs w:val="22"/>
+          <w:u w:val="none"/>
+          <w:lang w:val="en-IN"/>
+        </w:rPr>
+      </w:pPr>
+      <w:r>
+        <w:rPr>
+          <w:rFonts w:hint="default" w:ascii="Bodoni MT" w:hAnsi="Bodoni MT"/>
+          <w:b/>
+          <w:bCs/>
+          <w:i w:val="0"/>
+          <w:iCs w:val="0"/>
+          <w:color w:val="auto"/>
+          <w:sz w:val="22"/>
+          <w:szCs w:val="22"/>
+          <w:u w:val="none"/>
+          <w:lang w:val="en-IN"/>
+        </w:rPr>
+        <w:t>Node  ----- Database</w:t>
+      </w:r>
+    </w:p>
+    <w:p>
+      <w:pPr>
+        <w:numPr>
+          <w:ilvl w:val="2"/>
+          <w:numId w:val="1"/>
+        </w:numPr>
+        <w:spacing w:line="360" w:lineRule="auto"/>
+        <w:ind w:left="1260" w:leftChars="0" w:hanging="420" w:firstLineChars="0"/>
+        <w:rPr>
+          <w:rFonts w:hint="default" w:ascii="Bodoni MT" w:hAnsi="Bodoni MT"/>
+          <w:b w:val="0"/>
+          <w:bCs w:val="0"/>
+          <w:i w:val="0"/>
+          <w:iCs w:val="0"/>
+          <w:color w:val="auto"/>
+          <w:sz w:val="22"/>
+          <w:szCs w:val="22"/>
+          <w:u w:val="none"/>
+          <w:lang w:val="en-IN"/>
+        </w:rPr>
+      </w:pPr>
+      <w:r>
+        <w:rPr>
+          <w:rFonts w:hint="default" w:ascii="Bodoni MT" w:hAnsi="Bodoni MT"/>
+          <w:b w:val="0"/>
+          <w:bCs w:val="0"/>
+          <w:i w:val="0"/>
+          <w:iCs w:val="0"/>
+          <w:color w:val="auto"/>
+          <w:sz w:val="22"/>
+          <w:szCs w:val="22"/>
+          <w:u w:val="none"/>
+          <w:lang w:val="en-IN"/>
+        </w:rPr>
+        <w:t>Here, if the database goes down, all the things will fail.</w:t>
+      </w:r>
+    </w:p>
+    <w:p>
+      <w:pPr>
+        <w:numPr>
+          <w:ilvl w:val="2"/>
+          <w:numId w:val="1"/>
+        </w:numPr>
+        <w:spacing w:line="360" w:lineRule="auto"/>
+        <w:ind w:left="1260" w:leftChars="0" w:hanging="420" w:firstLineChars="0"/>
+        <w:rPr>
+          <w:rFonts w:hint="default" w:ascii="Bodoni MT" w:hAnsi="Bodoni MT"/>
+          <w:b w:val="0"/>
+          <w:bCs w:val="0"/>
+          <w:i w:val="0"/>
+          <w:iCs w:val="0"/>
+          <w:color w:val="auto"/>
+          <w:sz w:val="22"/>
+          <w:szCs w:val="22"/>
+          <w:u w:val="none"/>
+          <w:lang w:val="en-IN"/>
+        </w:rPr>
+      </w:pPr>
+      <w:r>
+        <w:rPr>
+          <w:rFonts w:hint="default" w:ascii="Bodoni MT" w:hAnsi="Bodoni MT"/>
+          <w:b w:val="0"/>
+          <w:bCs w:val="0"/>
+          <w:i w:val="0"/>
+          <w:iCs w:val="0"/>
+          <w:color w:val="auto"/>
+          <w:sz w:val="22"/>
+          <w:szCs w:val="22"/>
+          <w:u w:val="none"/>
+          <w:lang w:val="en-IN"/>
+        </w:rPr>
+        <w:t>We can use another backup database for this, which will sync with the master database every time.</w:t>
+      </w:r>
+    </w:p>
+    <w:p>
+      <w:pPr>
+        <w:numPr>
+          <w:ilvl w:val="2"/>
+          <w:numId w:val="1"/>
+        </w:numPr>
+        <w:spacing w:line="360" w:lineRule="auto"/>
+        <w:ind w:left="1260" w:leftChars="0" w:hanging="420" w:firstLineChars="0"/>
+        <w:rPr>
+          <w:rFonts w:hint="default" w:ascii="Bodoni MT" w:hAnsi="Bodoni MT"/>
+          <w:b w:val="0"/>
+          <w:bCs w:val="0"/>
+          <w:i w:val="0"/>
+          <w:iCs w:val="0"/>
+          <w:color w:val="auto"/>
+          <w:sz w:val="22"/>
+          <w:szCs w:val="22"/>
+          <w:u w:val="none"/>
+          <w:lang w:val="en-IN"/>
+        </w:rPr>
+      </w:pPr>
+      <w:r>
+        <w:rPr>
+          <w:rFonts w:hint="default" w:ascii="Bodoni MT" w:hAnsi="Bodoni MT"/>
+          <w:b w:val="0"/>
+          <w:bCs w:val="0"/>
+          <w:i w:val="0"/>
+          <w:iCs w:val="0"/>
+          <w:color w:val="auto"/>
+          <w:sz w:val="22"/>
+          <w:szCs w:val="22"/>
+          <w:u w:val="none"/>
+          <w:lang w:val="en-IN"/>
+        </w:rPr>
+        <w:t>It’ll make the system (specially database) more resilient.</w:t>
+      </w:r>
+    </w:p>
+    <w:p>
+      <w:pPr>
+        <w:numPr>
+          <w:ilvl w:val="2"/>
+          <w:numId w:val="1"/>
+        </w:numPr>
+        <w:spacing w:line="360" w:lineRule="auto"/>
+        <w:ind w:left="1260" w:leftChars="0" w:hanging="420" w:firstLineChars="0"/>
+        <w:rPr>
+          <w:rFonts w:hint="default" w:ascii="Bodoni MT" w:hAnsi="Bodoni MT"/>
+          <w:b w:val="0"/>
+          <w:bCs w:val="0"/>
+          <w:i w:val="0"/>
+          <w:iCs w:val="0"/>
+          <w:color w:val="auto"/>
+          <w:sz w:val="22"/>
+          <w:szCs w:val="22"/>
+          <w:u w:val="none"/>
+          <w:lang w:val="en-IN"/>
+        </w:rPr>
+      </w:pPr>
+      <w:r>
+        <w:rPr>
+          <w:rFonts w:hint="default" w:ascii="Bodoni MT" w:hAnsi="Bodoni MT"/>
+          <w:b/>
+          <w:bCs/>
+          <w:i w:val="0"/>
+          <w:iCs w:val="0"/>
+          <w:color w:val="auto"/>
+          <w:sz w:val="22"/>
+          <w:szCs w:val="22"/>
+          <w:u w:val="none"/>
+          <w:lang w:val="en-IN"/>
+        </w:rPr>
+        <w:t>Node  ------------------- (multiple Databases)</w:t>
+      </w:r>
+    </w:p>
+    <w:p>
+      <w:pPr>
+        <w:numPr>
+          <w:ilvl w:val="1"/>
+          <w:numId w:val="1"/>
+        </w:numPr>
+        <w:spacing w:line="360" w:lineRule="auto"/>
+        <w:ind w:left="840" w:leftChars="0" w:hanging="420" w:firstLineChars="0"/>
+        <w:rPr>
+          <w:rFonts w:hint="default" w:ascii="Bodoni MT" w:hAnsi="Bodoni MT"/>
+          <w:b w:val="0"/>
+          <w:bCs w:val="0"/>
+          <w:i w:val="0"/>
+          <w:iCs w:val="0"/>
+          <w:color w:val="auto"/>
+          <w:sz w:val="22"/>
+          <w:szCs w:val="22"/>
+          <w:u w:val="none"/>
+          <w:lang w:val="en-IN"/>
+        </w:rPr>
+      </w:pPr>
+      <w:r>
+        <w:rPr>
+          <w:rFonts w:hint="default" w:ascii="Bodoni MT" w:hAnsi="Bodoni MT"/>
+          <w:b w:val="0"/>
+          <w:bCs w:val="0"/>
+          <w:i w:val="0"/>
+          <w:iCs w:val="0"/>
+          <w:color w:val="auto"/>
+          <w:sz w:val="22"/>
+          <w:szCs w:val="22"/>
+          <w:u w:val="none"/>
+          <w:lang w:val="en-IN"/>
+        </w:rPr>
+        <w:t>But Now the Node can also go down.</w:t>
+      </w:r>
+    </w:p>
+    <w:p>
+      <w:pPr>
+        <w:numPr>
+          <w:ilvl w:val="2"/>
+          <w:numId w:val="1"/>
+        </w:numPr>
+        <w:spacing w:line="360" w:lineRule="auto"/>
+        <w:ind w:left="1260" w:leftChars="0" w:hanging="420" w:firstLineChars="0"/>
+        <w:rPr>
+          <w:rFonts w:hint="default" w:ascii="Bodoni MT" w:hAnsi="Bodoni MT"/>
+          <w:b w:val="0"/>
+          <w:bCs w:val="0"/>
+          <w:i w:val="0"/>
+          <w:iCs w:val="0"/>
+          <w:color w:val="auto"/>
+          <w:sz w:val="22"/>
+          <w:szCs w:val="22"/>
+          <w:u w:val="none"/>
+          <w:lang w:val="en-IN"/>
+        </w:rPr>
+      </w:pPr>
+      <w:r>
+        <w:rPr>
+          <w:rFonts w:hint="default" w:ascii="Bodoni MT" w:hAnsi="Bodoni MT"/>
+          <w:b w:val="0"/>
+          <w:bCs w:val="0"/>
+          <w:i w:val="0"/>
+          <w:iCs w:val="0"/>
+          <w:color w:val="auto"/>
+          <w:sz w:val="22"/>
+          <w:szCs w:val="22"/>
+          <w:u w:val="none"/>
+          <w:lang w:val="en-IN"/>
+        </w:rPr>
+        <w:t>So, we can use multiple Nodes.</w:t>
+      </w:r>
+    </w:p>
+    <w:p>
+      <w:pPr>
+        <w:numPr>
+          <w:ilvl w:val="2"/>
+          <w:numId w:val="1"/>
+        </w:numPr>
+        <w:spacing w:line="360" w:lineRule="auto"/>
+        <w:ind w:left="1260" w:leftChars="0" w:hanging="420" w:firstLineChars="0"/>
+        <w:rPr>
+          <w:rFonts w:hint="default" w:ascii="Bodoni MT" w:hAnsi="Bodoni MT"/>
+          <w:b w:val="0"/>
+          <w:bCs w:val="0"/>
+          <w:i w:val="0"/>
+          <w:iCs w:val="0"/>
+          <w:color w:val="auto"/>
+          <w:sz w:val="22"/>
+          <w:szCs w:val="22"/>
+          <w:u w:val="none"/>
+          <w:lang w:val="en-IN"/>
+        </w:rPr>
+      </w:pPr>
+      <w:r>
+        <w:rPr>
+          <w:rFonts w:hint="default" w:ascii="Bodoni MT" w:hAnsi="Bodoni MT"/>
+          <w:b w:val="0"/>
+          <w:bCs w:val="0"/>
+          <w:i w:val="0"/>
+          <w:iCs w:val="0"/>
+          <w:color w:val="auto"/>
+          <w:sz w:val="22"/>
+          <w:szCs w:val="22"/>
+          <w:u w:val="none"/>
+          <w:lang w:val="en-IN"/>
+        </w:rPr>
+        <w:t>But, how the user will go to a particular node?</w:t>
+      </w:r>
+    </w:p>
+    <w:p>
+      <w:pPr>
+        <w:numPr>
+          <w:ilvl w:val="2"/>
+          <w:numId w:val="1"/>
+        </w:numPr>
+        <w:spacing w:line="360" w:lineRule="auto"/>
+        <w:ind w:left="1260" w:leftChars="0" w:hanging="420" w:firstLineChars="0"/>
+        <w:rPr>
+          <w:rFonts w:hint="default" w:ascii="Bodoni MT" w:hAnsi="Bodoni MT"/>
+          <w:b w:val="0"/>
+          <w:bCs w:val="0"/>
+          <w:i w:val="0"/>
+          <w:iCs w:val="0"/>
+          <w:color w:val="auto"/>
+          <w:sz w:val="22"/>
+          <w:szCs w:val="22"/>
+          <w:u w:val="none"/>
+          <w:lang w:val="en-IN"/>
+        </w:rPr>
+      </w:pPr>
+      <w:r>
+        <w:rPr>
+          <w:rFonts w:hint="default" w:ascii="Bodoni MT" w:hAnsi="Bodoni MT"/>
+          <w:b w:val="0"/>
+          <w:bCs w:val="0"/>
+          <w:i w:val="0"/>
+          <w:iCs w:val="0"/>
+          <w:color w:val="auto"/>
+          <w:sz w:val="22"/>
+          <w:szCs w:val="22"/>
+          <w:u w:val="none"/>
+          <w:lang w:val="en-IN"/>
+        </w:rPr>
+        <w:t xml:space="preserve">We’ll have to use </w:t>
+      </w:r>
+      <w:r>
+        <w:rPr>
+          <w:rFonts w:hint="default" w:ascii="Bodoni MT" w:hAnsi="Bodoni MT"/>
+          <w:b/>
+          <w:bCs/>
+          <w:i w:val="0"/>
+          <w:iCs w:val="0"/>
+          <w:color w:val="auto"/>
+          <w:sz w:val="22"/>
+          <w:szCs w:val="22"/>
+          <w:u w:val="none"/>
+          <w:lang w:val="en-IN"/>
+        </w:rPr>
+        <w:t>load balancer</w:t>
+      </w:r>
+      <w:r>
+        <w:rPr>
+          <w:rFonts w:hint="default" w:ascii="Bodoni MT" w:hAnsi="Bodoni MT"/>
+          <w:b w:val="0"/>
+          <w:bCs w:val="0"/>
+          <w:i w:val="0"/>
+          <w:iCs w:val="0"/>
+          <w:color w:val="auto"/>
+          <w:sz w:val="22"/>
+          <w:szCs w:val="22"/>
+          <w:u w:val="none"/>
+          <w:lang w:val="en-IN"/>
+        </w:rPr>
+        <w:t xml:space="preserve"> for this.</w:t>
+      </w:r>
+    </w:p>
+    <w:p>
+      <w:pPr>
+        <w:numPr>
+          <w:ilvl w:val="2"/>
+          <w:numId w:val="1"/>
+        </w:numPr>
+        <w:spacing w:line="360" w:lineRule="auto"/>
+        <w:ind w:left="1260" w:leftChars="0" w:hanging="420" w:firstLineChars="0"/>
+        <w:rPr>
+          <w:rFonts w:hint="default" w:ascii="Bodoni MT" w:hAnsi="Bodoni MT"/>
+          <w:b w:val="0"/>
+          <w:bCs w:val="0"/>
+          <w:i w:val="0"/>
+          <w:iCs w:val="0"/>
+          <w:color w:val="auto"/>
+          <w:sz w:val="22"/>
+          <w:szCs w:val="22"/>
+          <w:u w:val="none"/>
+          <w:lang w:val="en-IN"/>
+        </w:rPr>
+      </w:pPr>
+      <w:r>
+        <w:rPr>
+          <w:rFonts w:hint="default" w:ascii="Bodoni MT" w:hAnsi="Bodoni MT"/>
+          <w:b/>
+          <w:bCs/>
+          <w:i w:val="0"/>
+          <w:iCs w:val="0"/>
+          <w:color w:val="auto"/>
+          <w:sz w:val="22"/>
+          <w:szCs w:val="22"/>
+          <w:u w:val="none"/>
+          <w:lang w:val="en-IN"/>
+        </w:rPr>
+        <w:t>LB  ---------- (multiple Nodes) -------------- (multiple Databases)</w:t>
+      </w:r>
+      <w:r>
+        <w:rPr>
+          <w:rFonts w:hint="default" w:ascii="Bodoni MT" w:hAnsi="Bodoni MT"/>
+          <w:b w:val="0"/>
+          <w:bCs w:val="0"/>
+          <w:i w:val="0"/>
+          <w:iCs w:val="0"/>
+          <w:color w:val="auto"/>
+          <w:sz w:val="22"/>
+          <w:szCs w:val="22"/>
+          <w:u w:val="none"/>
+          <w:lang w:val="en-IN"/>
+        </w:rPr>
+        <w:t xml:space="preserve">   </w:t>
+      </w:r>
+    </w:p>
+    <w:p>
+      <w:pPr>
+        <w:numPr>
+          <w:ilvl w:val="1"/>
+          <w:numId w:val="1"/>
+        </w:numPr>
+        <w:spacing w:line="360" w:lineRule="auto"/>
+        <w:ind w:left="840" w:leftChars="0" w:hanging="420" w:firstLineChars="0"/>
+        <w:rPr>
+          <w:rFonts w:hint="default" w:ascii="Bodoni MT" w:hAnsi="Bodoni MT"/>
+          <w:b w:val="0"/>
+          <w:bCs w:val="0"/>
+          <w:i w:val="0"/>
+          <w:iCs w:val="0"/>
+          <w:color w:val="auto"/>
+          <w:sz w:val="22"/>
+          <w:szCs w:val="22"/>
+          <w:u w:val="none"/>
+          <w:lang w:val="en-IN"/>
+        </w:rPr>
+      </w:pPr>
+      <w:r>
+        <w:rPr>
+          <w:rFonts w:hint="default" w:ascii="Bodoni MT" w:hAnsi="Bodoni MT"/>
+          <w:b/>
+          <w:bCs/>
+          <w:i w:val="0"/>
+          <w:iCs w:val="0"/>
+          <w:color w:val="auto"/>
+          <w:sz w:val="22"/>
+          <w:szCs w:val="22"/>
+          <w:u w:val="none"/>
+          <w:lang w:val="en-IN"/>
+        </w:rPr>
+        <w:t>Load Balancer</w:t>
+      </w:r>
+      <w:r>
+        <w:rPr>
+          <w:rFonts w:hint="default" w:ascii="Bodoni MT" w:hAnsi="Bodoni MT"/>
+          <w:b w:val="0"/>
+          <w:bCs w:val="0"/>
+          <w:i w:val="0"/>
+          <w:iCs w:val="0"/>
+          <w:color w:val="auto"/>
+          <w:sz w:val="22"/>
+          <w:szCs w:val="22"/>
+          <w:u w:val="none"/>
+          <w:lang w:val="en-IN"/>
+        </w:rPr>
+        <w:t xml:space="preserve"> itself is a single point of failure.</w:t>
+      </w:r>
+    </w:p>
+    <w:p>
+      <w:pPr>
+        <w:numPr>
+          <w:ilvl w:val="2"/>
+          <w:numId w:val="1"/>
+        </w:numPr>
+        <w:spacing w:line="360" w:lineRule="auto"/>
+        <w:ind w:left="1260" w:leftChars="0" w:hanging="420" w:firstLineChars="0"/>
+        <w:rPr>
+          <w:rFonts w:hint="default" w:ascii="Bodoni MT" w:hAnsi="Bodoni MT"/>
+          <w:b w:val="0"/>
+          <w:bCs w:val="0"/>
+          <w:i w:val="0"/>
+          <w:iCs w:val="0"/>
+          <w:color w:val="auto"/>
+          <w:sz w:val="22"/>
+          <w:szCs w:val="22"/>
+          <w:u w:val="none"/>
+          <w:lang w:val="en-IN"/>
+        </w:rPr>
+      </w:pPr>
+      <w:r>
+        <w:rPr>
+          <w:rFonts w:hint="default" w:ascii="Bodoni MT" w:hAnsi="Bodoni MT"/>
+          <w:b w:val="0"/>
+          <w:bCs w:val="0"/>
+          <w:i w:val="0"/>
+          <w:iCs w:val="0"/>
+          <w:color w:val="auto"/>
+          <w:sz w:val="22"/>
+          <w:szCs w:val="22"/>
+          <w:u w:val="none"/>
+          <w:lang w:val="en-IN"/>
+        </w:rPr>
+        <w:t xml:space="preserve">To prevent this, we’ll have to use multiple </w:t>
+      </w:r>
+      <w:r>
+        <w:rPr>
+          <w:rFonts w:hint="default" w:ascii="Bodoni MT" w:hAnsi="Bodoni MT"/>
+          <w:b/>
+          <w:bCs/>
+          <w:i w:val="0"/>
+          <w:iCs w:val="0"/>
+          <w:color w:val="auto"/>
+          <w:sz w:val="22"/>
+          <w:szCs w:val="22"/>
+          <w:u w:val="none"/>
+          <w:lang w:val="en-IN"/>
+        </w:rPr>
+        <w:t>Load Balancers</w:t>
+      </w:r>
+      <w:r>
+        <w:rPr>
+          <w:rFonts w:hint="default" w:ascii="Bodoni MT" w:hAnsi="Bodoni MT"/>
+          <w:b w:val="0"/>
+          <w:bCs w:val="0"/>
+          <w:i w:val="0"/>
+          <w:iCs w:val="0"/>
+          <w:color w:val="auto"/>
+          <w:sz w:val="22"/>
+          <w:szCs w:val="22"/>
+          <w:u w:val="none"/>
+          <w:lang w:val="en-IN"/>
+        </w:rPr>
+        <w:t>.</w:t>
+      </w:r>
+    </w:p>
+    <w:p>
+      <w:pPr>
+        <w:numPr>
+          <w:ilvl w:val="2"/>
+          <w:numId w:val="1"/>
+        </w:numPr>
+        <w:spacing w:line="360" w:lineRule="auto"/>
+        <w:ind w:left="1260" w:leftChars="0" w:hanging="420" w:firstLineChars="0"/>
+        <w:rPr>
+          <w:rFonts w:hint="default" w:ascii="Bodoni MT" w:hAnsi="Bodoni MT"/>
+          <w:b w:val="0"/>
+          <w:bCs w:val="0"/>
+          <w:i w:val="0"/>
+          <w:iCs w:val="0"/>
+          <w:color w:val="auto"/>
+          <w:sz w:val="22"/>
+          <w:szCs w:val="22"/>
+          <w:u w:val="none"/>
+          <w:lang w:val="en-IN"/>
+        </w:rPr>
+      </w:pPr>
+      <w:r>
+        <w:rPr>
+          <w:rFonts w:hint="default" w:ascii="Bodoni MT" w:hAnsi="Bodoni MT"/>
+          <w:b w:val="0"/>
+          <w:bCs w:val="0"/>
+          <w:i w:val="0"/>
+          <w:iCs w:val="0"/>
+          <w:color w:val="auto"/>
+          <w:sz w:val="22"/>
+          <w:szCs w:val="22"/>
+          <w:u w:val="none"/>
+          <w:lang w:val="en-IN"/>
+        </w:rPr>
+        <w:t xml:space="preserve">But, again same question.. How the user will access the particular </w:t>
+      </w:r>
+      <w:r>
+        <w:rPr>
+          <w:rFonts w:hint="default" w:ascii="Bodoni MT" w:hAnsi="Bodoni MT"/>
+          <w:b/>
+          <w:bCs/>
+          <w:i w:val="0"/>
+          <w:iCs w:val="0"/>
+          <w:color w:val="auto"/>
+          <w:sz w:val="22"/>
+          <w:szCs w:val="22"/>
+          <w:u w:val="none"/>
+          <w:lang w:val="en-IN"/>
+        </w:rPr>
+        <w:t>LB</w:t>
+      </w:r>
+      <w:r>
+        <w:rPr>
+          <w:rFonts w:hint="default" w:ascii="Bodoni MT" w:hAnsi="Bodoni MT"/>
+          <w:b w:val="0"/>
+          <w:bCs w:val="0"/>
+          <w:i w:val="0"/>
+          <w:iCs w:val="0"/>
+          <w:color w:val="auto"/>
+          <w:sz w:val="22"/>
+          <w:szCs w:val="22"/>
+          <w:u w:val="none"/>
+          <w:lang w:val="en-IN"/>
+        </w:rPr>
+        <w:t>?</w:t>
+      </w:r>
+    </w:p>
+    <w:p>
+      <w:pPr>
+        <w:numPr>
+          <w:ilvl w:val="2"/>
+          <w:numId w:val="1"/>
+        </w:numPr>
+        <w:spacing w:line="360" w:lineRule="auto"/>
+        <w:ind w:left="1260" w:leftChars="0" w:hanging="420" w:firstLineChars="0"/>
+        <w:rPr>
+          <w:rFonts w:hint="default" w:ascii="Bodoni MT" w:hAnsi="Bodoni MT"/>
+          <w:b w:val="0"/>
+          <w:bCs w:val="0"/>
+          <w:i w:val="0"/>
+          <w:iCs w:val="0"/>
+          <w:color w:val="auto"/>
+          <w:sz w:val="22"/>
+          <w:szCs w:val="22"/>
+          <w:u w:val="none"/>
+          <w:lang w:val="en-IN"/>
+        </w:rPr>
+      </w:pPr>
+      <w:r>
+        <w:rPr>
+          <w:rFonts w:hint="default" w:ascii="Bodoni MT" w:hAnsi="Bodoni MT"/>
+          <w:b w:val="0"/>
+          <w:bCs w:val="0"/>
+          <w:i w:val="0"/>
+          <w:iCs w:val="0"/>
+          <w:color w:val="auto"/>
+          <w:sz w:val="22"/>
+          <w:szCs w:val="22"/>
+          <w:u w:val="none"/>
+          <w:lang w:val="en-IN"/>
+        </w:rPr>
+        <w:t xml:space="preserve">So, we have to maintain a </w:t>
+      </w:r>
+      <w:r>
+        <w:rPr>
+          <w:rFonts w:hint="default" w:ascii="Bodoni MT" w:hAnsi="Bodoni MT"/>
+          <w:b/>
+          <w:bCs/>
+          <w:i w:val="0"/>
+          <w:iCs w:val="0"/>
+          <w:color w:val="auto"/>
+          <w:sz w:val="22"/>
+          <w:szCs w:val="22"/>
+          <w:u w:val="none"/>
+          <w:lang w:val="en-IN"/>
+        </w:rPr>
+        <w:t xml:space="preserve">DNS </w:t>
+      </w:r>
+      <w:r>
+        <w:rPr>
+          <w:rFonts w:hint="default" w:ascii="Bodoni MT" w:hAnsi="Bodoni MT"/>
+          <w:b w:val="0"/>
+          <w:bCs w:val="0"/>
+          <w:i w:val="0"/>
+          <w:iCs w:val="0"/>
+          <w:color w:val="auto"/>
+          <w:sz w:val="22"/>
+          <w:szCs w:val="22"/>
+          <w:u w:val="none"/>
+          <w:lang w:val="en-IN"/>
+        </w:rPr>
+        <w:t>now, which will have multiple gateway IPs (IP will lead to the Load Balancer).</w:t>
+      </w:r>
+    </w:p>
+    <w:p>
+      <w:pPr>
+        <w:numPr>
+          <w:ilvl w:val="2"/>
+          <w:numId w:val="1"/>
+        </w:numPr>
+        <w:spacing w:line="360" w:lineRule="auto"/>
+        <w:ind w:left="1260" w:leftChars="0" w:hanging="420" w:firstLineChars="0"/>
+        <w:rPr>
+          <w:rFonts w:hint="default" w:ascii="Bodoni MT" w:hAnsi="Bodoni MT"/>
+          <w:b w:val="0"/>
+          <w:bCs w:val="0"/>
+          <w:i w:val="0"/>
+          <w:iCs w:val="0"/>
+          <w:color w:val="auto"/>
+          <w:sz w:val="22"/>
+          <w:szCs w:val="22"/>
+          <w:u w:val="none"/>
+          <w:lang w:val="en-IN"/>
+        </w:rPr>
+      </w:pPr>
+      <w:r>
+        <w:rPr>
+          <w:rFonts w:hint="default" w:ascii="Bodoni MT" w:hAnsi="Bodoni MT"/>
+          <w:b/>
+          <w:bCs/>
+          <w:i w:val="0"/>
+          <w:iCs w:val="0"/>
+          <w:color w:val="auto"/>
+          <w:sz w:val="22"/>
+          <w:szCs w:val="22"/>
+          <w:u w:val="none"/>
+          <w:lang w:val="en-IN"/>
+        </w:rPr>
+        <w:t>DNS</w:t>
+      </w:r>
+      <w:r>
+        <w:rPr>
+          <w:rFonts w:hint="default" w:ascii="Bodoni MT" w:hAnsi="Bodoni MT"/>
+          <w:b w:val="0"/>
+          <w:bCs w:val="0"/>
+          <w:i w:val="0"/>
+          <w:iCs w:val="0"/>
+          <w:color w:val="auto"/>
+          <w:sz w:val="22"/>
+          <w:szCs w:val="22"/>
+          <w:u w:val="none"/>
+          <w:lang w:val="en-IN"/>
+        </w:rPr>
+        <w:t>(multiple ips)</w:t>
+      </w:r>
+      <w:r>
+        <w:rPr>
+          <w:rFonts w:hint="default" w:ascii="Bodoni MT" w:hAnsi="Bodoni MT"/>
+          <w:b/>
+          <w:bCs/>
+          <w:i w:val="0"/>
+          <w:iCs w:val="0"/>
+          <w:color w:val="auto"/>
+          <w:sz w:val="22"/>
+          <w:szCs w:val="22"/>
+          <w:u w:val="none"/>
+          <w:lang w:val="en-IN"/>
+        </w:rPr>
+        <w:t xml:space="preserve"> ----- (multiple LBs) ------ (multiple Nodes) ------ (multiple Databases)</w:t>
+      </w:r>
+      <w:r>
+        <w:rPr>
+          <w:rFonts w:hint="default" w:ascii="Bodoni MT" w:hAnsi="Bodoni MT"/>
+          <w:b w:val="0"/>
+          <w:bCs w:val="0"/>
+          <w:i w:val="0"/>
+          <w:iCs w:val="0"/>
+          <w:color w:val="auto"/>
+          <w:sz w:val="22"/>
+          <w:szCs w:val="22"/>
+          <w:u w:val="none"/>
+          <w:lang w:val="en-IN"/>
+        </w:rPr>
+        <w:t xml:space="preserve">   </w:t>
+      </w:r>
+    </w:p>
+    <w:p>
+      <w:pPr>
+        <w:numPr>
+          <w:ilvl w:val="1"/>
+          <w:numId w:val="1"/>
+        </w:numPr>
+        <w:spacing w:line="360" w:lineRule="auto"/>
+        <w:ind w:left="840" w:leftChars="0" w:hanging="420" w:firstLineChars="0"/>
+        <w:rPr>
+          <w:rFonts w:hint="default" w:ascii="Bodoni MT" w:hAnsi="Bodoni MT"/>
+          <w:b w:val="0"/>
+          <w:bCs w:val="0"/>
+          <w:i w:val="0"/>
+          <w:iCs w:val="0"/>
+          <w:color w:val="auto"/>
+          <w:sz w:val="22"/>
+          <w:szCs w:val="22"/>
+          <w:u w:val="none"/>
+          <w:lang w:val="en-IN"/>
+        </w:rPr>
+      </w:pPr>
+      <w:r>
+        <w:rPr>
+          <w:rFonts w:hint="default" w:ascii="Bodoni MT" w:hAnsi="Bodoni MT"/>
+          <w:b w:val="0"/>
+          <w:bCs w:val="0"/>
+          <w:i w:val="0"/>
+          <w:iCs w:val="0"/>
+          <w:color w:val="auto"/>
+          <w:sz w:val="22"/>
+          <w:szCs w:val="22"/>
+          <w:u w:val="none"/>
+          <w:lang w:val="en-IN"/>
+        </w:rPr>
+        <w:t>But now, what if due to any disaster the whole system goes down?</w:t>
+      </w:r>
+      <w:r>
+        <w:rPr>
+          <w:rFonts w:hint="default" w:ascii="Bodoni MT" w:hAnsi="Bodoni MT"/>
+          <w:b w:val="0"/>
+          <w:bCs w:val="0"/>
+          <w:i w:val="0"/>
+          <w:iCs w:val="0"/>
+          <w:color w:val="auto"/>
+          <w:sz w:val="22"/>
+          <w:szCs w:val="22"/>
+          <w:u w:val="none"/>
+          <w:lang w:val="en-IN"/>
+        </w:rPr>
+        <w:tab/>
+      </w:r>
+    </w:p>
+    <w:p>
+      <w:pPr>
+        <w:numPr>
+          <w:ilvl w:val="2"/>
+          <w:numId w:val="1"/>
+        </w:numPr>
+        <w:spacing w:line="360" w:lineRule="auto"/>
+        <w:ind w:left="1260" w:leftChars="0" w:hanging="420" w:firstLineChars="0"/>
+        <w:rPr>
+          <w:rFonts w:hint="default" w:ascii="Bodoni MT" w:hAnsi="Bodoni MT"/>
+          <w:b w:val="0"/>
+          <w:bCs w:val="0"/>
+          <w:i w:val="0"/>
+          <w:iCs w:val="0"/>
+          <w:color w:val="auto"/>
+          <w:sz w:val="22"/>
+          <w:szCs w:val="22"/>
+          <w:u w:val="none"/>
+          <w:lang w:val="en-IN"/>
+        </w:rPr>
+      </w:pPr>
+      <w:r>
+        <w:rPr>
+          <w:rFonts w:hint="default" w:ascii="Bodoni MT" w:hAnsi="Bodoni MT"/>
+          <w:b w:val="0"/>
+          <w:bCs w:val="0"/>
+          <w:i w:val="0"/>
+          <w:iCs w:val="0"/>
+          <w:color w:val="auto"/>
+          <w:sz w:val="22"/>
+          <w:szCs w:val="22"/>
+          <w:u w:val="none"/>
+          <w:lang w:val="en-IN"/>
+        </w:rPr>
+        <w:t xml:space="preserve">So, for this we need to deploy our system on different </w:t>
+      </w:r>
+      <w:r>
+        <w:rPr>
+          <w:rFonts w:hint="default" w:ascii="Bodoni MT" w:hAnsi="Bodoni MT"/>
+          <w:b/>
+          <w:bCs/>
+          <w:i w:val="0"/>
+          <w:iCs w:val="0"/>
+          <w:color w:val="auto"/>
+          <w:sz w:val="22"/>
+          <w:szCs w:val="22"/>
+          <w:u w:val="none"/>
+          <w:lang w:val="en-IN"/>
+        </w:rPr>
+        <w:t>geographical regions</w:t>
+      </w:r>
+      <w:r>
+        <w:rPr>
+          <w:rFonts w:hint="default" w:ascii="Bodoni MT" w:hAnsi="Bodoni MT"/>
+          <w:b w:val="0"/>
+          <w:bCs w:val="0"/>
+          <w:i w:val="0"/>
+          <w:iCs w:val="0"/>
+          <w:color w:val="auto"/>
+          <w:sz w:val="22"/>
+          <w:szCs w:val="22"/>
+          <w:u w:val="none"/>
+          <w:lang w:val="en-IN"/>
+        </w:rPr>
+        <w:t>.</w:t>
+      </w:r>
+    </w:p>
+    <w:p>
+      <w:pPr>
+        <w:numPr>
+          <w:ilvl w:val="1"/>
+          <w:numId w:val="1"/>
+        </w:numPr>
+        <w:spacing w:line="360" w:lineRule="auto"/>
+        <w:ind w:left="840" w:leftChars="0" w:hanging="420" w:firstLineChars="0"/>
+        <w:rPr>
+          <w:rFonts w:hint="default" w:ascii="Bodoni MT" w:hAnsi="Bodoni MT"/>
+          <w:b w:val="0"/>
+          <w:bCs w:val="0"/>
+          <w:i w:val="0"/>
+          <w:iCs w:val="0"/>
+          <w:color w:val="auto"/>
+          <w:sz w:val="22"/>
+          <w:szCs w:val="22"/>
+          <w:u w:val="none"/>
+          <w:lang w:val="en-IN"/>
+        </w:rPr>
+      </w:pPr>
+      <w:r>
+        <w:rPr>
+          <w:rFonts w:hint="default" w:ascii="Bodoni MT" w:hAnsi="Bodoni MT"/>
+          <w:b w:val="0"/>
+          <w:bCs w:val="0"/>
+          <w:i w:val="0"/>
+          <w:iCs w:val="0"/>
+          <w:color w:val="auto"/>
+          <w:sz w:val="22"/>
+          <w:szCs w:val="22"/>
+          <w:u w:val="none"/>
+          <w:lang w:val="en-IN"/>
+        </w:rPr>
+        <w:t xml:space="preserve">You can also use a </w:t>
+      </w:r>
+      <w:r>
+        <w:rPr>
+          <w:rFonts w:hint="default" w:ascii="Bodoni MT" w:hAnsi="Bodoni MT"/>
+          <w:b/>
+          <w:bCs/>
+          <w:i w:val="0"/>
+          <w:iCs w:val="0"/>
+          <w:color w:val="auto"/>
+          <w:sz w:val="22"/>
+          <w:szCs w:val="22"/>
+          <w:u w:val="none"/>
+          <w:lang w:val="en-IN"/>
+        </w:rPr>
+        <w:t>coordinator</w:t>
+      </w:r>
+      <w:r>
+        <w:rPr>
+          <w:rFonts w:hint="default" w:ascii="Bodoni MT" w:hAnsi="Bodoni MT"/>
+          <w:b w:val="0"/>
+          <w:bCs w:val="0"/>
+          <w:i w:val="0"/>
+          <w:iCs w:val="0"/>
+          <w:color w:val="auto"/>
+          <w:sz w:val="22"/>
+          <w:szCs w:val="22"/>
+          <w:u w:val="none"/>
+          <w:lang w:val="en-IN"/>
+        </w:rPr>
+        <w:t xml:space="preserve"> in between the </w:t>
+      </w:r>
+      <w:r>
+        <w:rPr>
+          <w:rFonts w:hint="default" w:ascii="Bodoni MT" w:hAnsi="Bodoni MT"/>
+          <w:b/>
+          <w:bCs/>
+          <w:i w:val="0"/>
+          <w:iCs w:val="0"/>
+          <w:color w:val="auto"/>
+          <w:sz w:val="22"/>
+          <w:szCs w:val="22"/>
+          <w:u w:val="none"/>
+          <w:lang w:val="en-IN"/>
+        </w:rPr>
+        <w:t xml:space="preserve">nodes </w:t>
+      </w:r>
+      <w:r>
+        <w:rPr>
+          <w:rFonts w:hint="default" w:ascii="Bodoni MT" w:hAnsi="Bodoni MT"/>
+          <w:b w:val="0"/>
+          <w:bCs w:val="0"/>
+          <w:i w:val="0"/>
+          <w:iCs w:val="0"/>
+          <w:color w:val="auto"/>
+          <w:sz w:val="22"/>
+          <w:szCs w:val="22"/>
+          <w:u w:val="none"/>
+          <w:lang w:val="en-IN"/>
+        </w:rPr>
+        <w:t xml:space="preserve">and </w:t>
+      </w:r>
+      <w:r>
+        <w:rPr>
+          <w:rFonts w:hint="default" w:ascii="Bodoni MT" w:hAnsi="Bodoni MT"/>
+          <w:b/>
+          <w:bCs/>
+          <w:i w:val="0"/>
+          <w:iCs w:val="0"/>
+          <w:color w:val="auto"/>
+          <w:sz w:val="22"/>
+          <w:szCs w:val="22"/>
+          <w:u w:val="none"/>
+          <w:lang w:val="en-IN"/>
+        </w:rPr>
+        <w:t>databases</w:t>
+      </w:r>
+      <w:r>
+        <w:rPr>
+          <w:rFonts w:hint="default" w:ascii="Bodoni MT" w:hAnsi="Bodoni MT"/>
+          <w:b w:val="0"/>
+          <w:bCs w:val="0"/>
+          <w:i w:val="0"/>
+          <w:iCs w:val="0"/>
+          <w:color w:val="auto"/>
+          <w:sz w:val="22"/>
+          <w:szCs w:val="22"/>
+          <w:u w:val="none"/>
+          <w:lang w:val="en-IN"/>
+        </w:rPr>
+        <w:t xml:space="preserve"> to connect to the database maintaining the load.</w:t>
+      </w:r>
+    </w:p>
+    <w:p>
+      <w:pPr>
+        <w:numPr>
+          <w:ilvl w:val="0"/>
+          <w:numId w:val="1"/>
+        </w:numPr>
+        <w:spacing w:line="360" w:lineRule="auto"/>
+        <w:ind w:left="420" w:leftChars="0" w:hanging="420" w:firstLineChars="0"/>
+        <w:rPr>
+          <w:rFonts w:hint="default" w:ascii="Bodoni MT" w:hAnsi="Bodoni MT"/>
+          <w:b w:val="0"/>
+          <w:bCs w:val="0"/>
+          <w:i w:val="0"/>
+          <w:iCs w:val="0"/>
+          <w:color w:val="auto"/>
+          <w:sz w:val="22"/>
+          <w:szCs w:val="22"/>
+          <w:u w:val="none"/>
+          <w:lang w:val="en-IN"/>
+        </w:rPr>
+      </w:pPr>
+      <w:r>
+        <w:rPr>
+          <w:rFonts w:hint="default" w:ascii="Bodoni MT" w:hAnsi="Bodoni MT"/>
+          <w:b w:val="0"/>
+          <w:bCs w:val="0"/>
+          <w:i w:val="0"/>
+          <w:iCs w:val="0"/>
+          <w:color w:val="auto"/>
+          <w:sz w:val="22"/>
+          <w:szCs w:val="22"/>
+          <w:u w:val="none"/>
+          <w:lang w:val="en-IN"/>
+        </w:rPr>
+        <w:t>So, the key points are:</w:t>
+      </w:r>
+    </w:p>
+    <w:p>
+      <w:pPr>
+        <w:numPr>
+          <w:ilvl w:val="1"/>
+          <w:numId w:val="1"/>
+        </w:numPr>
+        <w:spacing w:line="360" w:lineRule="auto"/>
+        <w:ind w:left="840" w:leftChars="0" w:hanging="420" w:firstLineChars="0"/>
+        <w:rPr>
+          <w:rFonts w:hint="default" w:ascii="Bodoni MT" w:hAnsi="Bodoni MT"/>
+          <w:b w:val="0"/>
+          <w:bCs w:val="0"/>
+          <w:i w:val="0"/>
+          <w:iCs w:val="0"/>
+          <w:color w:val="auto"/>
+          <w:sz w:val="22"/>
+          <w:szCs w:val="22"/>
+          <w:u w:val="none"/>
+          <w:lang w:val="en-IN"/>
+        </w:rPr>
+      </w:pPr>
+      <w:r>
+        <w:rPr>
+          <w:rFonts w:hint="default" w:ascii="Bodoni MT" w:hAnsi="Bodoni MT"/>
+          <w:b w:val="0"/>
+          <w:bCs w:val="0"/>
+          <w:i w:val="0"/>
+          <w:iCs w:val="0"/>
+          <w:color w:val="auto"/>
+          <w:sz w:val="22"/>
+          <w:szCs w:val="22"/>
+          <w:u w:val="none"/>
+          <w:lang w:val="en-IN"/>
+        </w:rPr>
+        <w:t>Multiple Nodes</w:t>
+      </w:r>
+    </w:p>
+    <w:p>
+      <w:pPr>
+        <w:numPr>
+          <w:ilvl w:val="1"/>
+          <w:numId w:val="1"/>
+        </w:numPr>
+        <w:spacing w:line="360" w:lineRule="auto"/>
+        <w:ind w:left="840" w:leftChars="0" w:hanging="420" w:firstLineChars="0"/>
+        <w:rPr>
+          <w:rFonts w:hint="default" w:ascii="Bodoni MT" w:hAnsi="Bodoni MT"/>
+          <w:b w:val="0"/>
+          <w:bCs w:val="0"/>
+          <w:i w:val="0"/>
+          <w:iCs w:val="0"/>
+          <w:color w:val="auto"/>
+          <w:sz w:val="22"/>
+          <w:szCs w:val="22"/>
+          <w:u w:val="none"/>
+          <w:lang w:val="en-IN"/>
+        </w:rPr>
+      </w:pPr>
+      <w:r>
+        <w:rPr>
+          <w:rFonts w:hint="default" w:ascii="Bodoni MT" w:hAnsi="Bodoni MT"/>
+          <w:b w:val="0"/>
+          <w:bCs w:val="0"/>
+          <w:i w:val="0"/>
+          <w:iCs w:val="0"/>
+          <w:color w:val="auto"/>
+          <w:sz w:val="22"/>
+          <w:szCs w:val="22"/>
+          <w:u w:val="none"/>
+          <w:lang w:val="en-IN"/>
+        </w:rPr>
+        <w:t>Master-Slave</w:t>
+      </w:r>
+    </w:p>
+    <w:p>
+      <w:pPr>
+        <w:numPr>
+          <w:ilvl w:val="1"/>
+          <w:numId w:val="1"/>
+        </w:numPr>
+        <w:spacing w:line="360" w:lineRule="auto"/>
+        <w:ind w:left="840" w:leftChars="0" w:hanging="420" w:firstLineChars="0"/>
+        <w:rPr>
+          <w:rFonts w:hint="default" w:ascii="Bodoni MT" w:hAnsi="Bodoni MT"/>
+          <w:b w:val="0"/>
+          <w:bCs w:val="0"/>
+          <w:i w:val="0"/>
+          <w:iCs w:val="0"/>
+          <w:color w:val="auto"/>
+          <w:sz w:val="22"/>
+          <w:szCs w:val="22"/>
+          <w:u w:val="none"/>
+          <w:lang w:val="en-IN"/>
+        </w:rPr>
+      </w:pPr>
+      <w:r>
+        <w:rPr>
+          <w:rFonts w:hint="default" w:ascii="Bodoni MT" w:hAnsi="Bodoni MT"/>
+          <w:b w:val="0"/>
+          <w:bCs w:val="0"/>
+          <w:i w:val="0"/>
+          <w:iCs w:val="0"/>
+          <w:color w:val="auto"/>
+          <w:sz w:val="22"/>
+          <w:szCs w:val="22"/>
+          <w:u w:val="none"/>
+          <w:lang w:val="en-IN"/>
+        </w:rPr>
+        <w:t>Regions</w:t>
+      </w:r>
+    </w:p>
+    <w:p>
+      <w:pPr>
+        <w:numPr>
+          <w:numId w:val="0"/>
+        </w:numPr>
+        <w:spacing w:line="360" w:lineRule="auto"/>
+        <w:ind w:leftChars="0"/>
+        <w:rPr>
+          <w:rFonts w:hint="default" w:ascii="Bodoni MT" w:hAnsi="Bodoni MT"/>
+          <w:b w:val="0"/>
+          <w:bCs w:val="0"/>
+          <w:i w:val="0"/>
+          <w:iCs w:val="0"/>
+          <w:color w:val="auto"/>
+          <w:sz w:val="22"/>
+          <w:szCs w:val="22"/>
+          <w:u w:val="none"/>
+          <w:lang w:val="en-IN"/>
+        </w:rPr>
+      </w:pPr>
+    </w:p>
+    <w:p>
+      <w:pPr>
+        <w:numPr>
+          <w:numId w:val="0"/>
+        </w:numPr>
+        <w:spacing w:line="360" w:lineRule="auto"/>
+        <w:ind w:leftChars="0"/>
+        <w:rPr>
+          <w:rFonts w:hint="default" w:ascii="Bodoni MT" w:hAnsi="Bodoni MT"/>
+          <w:b w:val="0"/>
+          <w:bCs w:val="0"/>
+          <w:i w:val="0"/>
+          <w:iCs w:val="0"/>
+          <w:color w:val="auto"/>
+          <w:sz w:val="22"/>
+          <w:szCs w:val="22"/>
+          <w:u w:val="none"/>
+          <w:lang w:val="en-IN"/>
+        </w:rPr>
+      </w:pPr>
+    </w:p>
+    <w:p>
+      <w:pPr>
+        <w:numPr>
+          <w:numId w:val="0"/>
+        </w:numPr>
+        <w:spacing w:line="360" w:lineRule="auto"/>
+        <w:ind w:leftChars="0"/>
+        <w:rPr>
+          <w:rFonts w:hint="default" w:ascii="Bodoni MT" w:hAnsi="Bodoni MT"/>
+          <w:b w:val="0"/>
+          <w:bCs w:val="0"/>
+          <w:i w:val="0"/>
+          <w:iCs w:val="0"/>
+          <w:color w:val="auto"/>
+          <w:sz w:val="22"/>
+          <w:szCs w:val="22"/>
+          <w:u w:val="none"/>
+          <w:lang w:val="en-IN"/>
+        </w:rPr>
+      </w:pPr>
+    </w:p>
+    <w:p>
+      <w:pPr>
+        <w:numPr>
+          <w:numId w:val="0"/>
+        </w:numPr>
+        <w:spacing w:line="360" w:lineRule="auto"/>
+        <w:ind w:leftChars="0"/>
+        <w:rPr>
+          <w:rFonts w:hint="default" w:ascii="Bodoni MT" w:hAnsi="Bodoni MT"/>
+          <w:b w:val="0"/>
+          <w:bCs w:val="0"/>
+          <w:i w:val="0"/>
+          <w:iCs w:val="0"/>
+          <w:color w:val="auto"/>
+          <w:sz w:val="22"/>
+          <w:szCs w:val="22"/>
+          <w:u w:val="none"/>
+          <w:lang w:val="en-IN"/>
+        </w:rPr>
+      </w:pPr>
+    </w:p>
+    <w:p>
+      <w:pPr>
+        <w:numPr>
+          <w:ilvl w:val="0"/>
+          <w:numId w:val="0"/>
+        </w:numPr>
+        <w:spacing w:line="360" w:lineRule="auto"/>
+        <w:jc w:val="center"/>
+        <w:rPr>
+          <w:rFonts w:hint="default" w:ascii="Bodoni MT" w:hAnsi="Bodoni MT"/>
+          <w:b w:val="0"/>
+          <w:bCs w:val="0"/>
+          <w:i w:val="0"/>
+          <w:iCs w:val="0"/>
+          <w:color w:val="auto"/>
+          <w:sz w:val="22"/>
+          <w:szCs w:val="22"/>
+          <w:u w:val="none"/>
+          <w:lang w:val="en-IN"/>
+        </w:rPr>
+      </w:pPr>
+      <w:r>
+        <w:rPr>
+          <w:rFonts w:hint="default" w:ascii="Bodoni MT" w:hAnsi="Bodoni MT" w:cs="Bodoni MT"/>
+          <w:b/>
+          <w:bCs/>
+          <w:i w:val="0"/>
+          <w:iCs w:val="0"/>
+          <w:color w:val="002060"/>
+          <w:sz w:val="30"/>
+          <w:szCs w:val="30"/>
+          <w:u w:val="single"/>
+          <w:lang w:val="en-IN"/>
+        </w:rPr>
+        <w:t>CDN (Content Delivery Network)</w:t>
+      </w:r>
+    </w:p>
+    <w:p>
+      <w:pPr>
+        <w:numPr>
+          <w:ilvl w:val="0"/>
+          <w:numId w:val="1"/>
+        </w:numPr>
+        <w:spacing w:line="360" w:lineRule="auto"/>
+        <w:ind w:left="420" w:leftChars="0" w:hanging="420" w:firstLineChars="0"/>
+        <w:rPr>
+          <w:rFonts w:hint="default" w:ascii="Bodoni MT" w:hAnsi="Bodoni MT"/>
+          <w:b w:val="0"/>
+          <w:bCs w:val="0"/>
+          <w:i w:val="0"/>
+          <w:iCs w:val="0"/>
+          <w:color w:val="auto"/>
+          <w:sz w:val="22"/>
+          <w:szCs w:val="22"/>
+          <w:u w:val="none"/>
+          <w:lang w:val="en-IN"/>
+        </w:rPr>
+      </w:pPr>
+      <w:r>
+        <w:rPr>
+          <w:rFonts w:hint="default" w:ascii="Bodoni MT" w:hAnsi="Bodoni MT"/>
+          <w:b/>
+          <w:bCs/>
+          <w:i/>
+          <w:iCs/>
+          <w:color w:val="auto"/>
+          <w:sz w:val="22"/>
+          <w:szCs w:val="22"/>
+          <w:u w:val="none"/>
+          <w:shd w:val="clear" w:color="auto" w:fill="auto"/>
+          <w:lang w:val="en-IN"/>
+        </w:rPr>
+        <w:t>Resiliency</w:t>
+      </w:r>
+      <w:r>
+        <w:rPr>
+          <w:rFonts w:hint="default" w:ascii="Bodoni MT" w:hAnsi="Bodoni MT"/>
+          <w:b w:val="0"/>
+          <w:bCs w:val="0"/>
+          <w:i w:val="0"/>
+          <w:iCs w:val="0"/>
+          <w:color w:val="auto"/>
+          <w:sz w:val="22"/>
+          <w:szCs w:val="22"/>
+          <w:u w:val="none"/>
+          <w:shd w:val="clear" w:color="auto" w:fill="auto"/>
+          <w:lang w:val="en-IN"/>
+        </w:rPr>
+        <w:t>: capability of a system to handle failures gracefully without affecting the overall system availability</w:t>
+      </w:r>
+      <w:r>
+        <w:rPr>
+          <w:rFonts w:hint="default" w:ascii="Bodoni MT" w:hAnsi="Bodoni MT"/>
+          <w:b w:val="0"/>
+          <w:bCs w:val="0"/>
+          <w:i w:val="0"/>
+          <w:iCs w:val="0"/>
+          <w:color w:val="auto"/>
+          <w:sz w:val="22"/>
+          <w:szCs w:val="22"/>
+          <w:u w:val="none"/>
+          <w:lang w:val="en-IN"/>
+        </w:rPr>
+        <w:t xml:space="preserve"> or performance.</w:t>
+      </w:r>
+    </w:p>
+    <w:p>
+      <w:pPr>
+        <w:numPr>
+          <w:ilvl w:val="0"/>
+          <w:numId w:val="1"/>
+        </w:numPr>
+        <w:spacing w:line="360" w:lineRule="auto"/>
+        <w:ind w:left="420" w:leftChars="0" w:hanging="420" w:firstLineChars="0"/>
+        <w:rPr>
+          <w:rFonts w:hint="default" w:ascii="Bodoni MT" w:hAnsi="Bodoni MT"/>
+          <w:b w:val="0"/>
+          <w:bCs w:val="0"/>
+          <w:i w:val="0"/>
+          <w:iCs w:val="0"/>
+          <w:color w:val="auto"/>
+          <w:sz w:val="22"/>
+          <w:szCs w:val="22"/>
+          <w:u w:val="none"/>
+          <w:lang w:val="en-IN"/>
+        </w:rPr>
+      </w:pPr>
+      <w:r>
+        <w:rPr>
+          <w:rFonts w:hint="default" w:ascii="Bodoni MT" w:hAnsi="Bodoni MT"/>
+          <w:b w:val="0"/>
+          <w:bCs w:val="0"/>
+          <w:i w:val="0"/>
+          <w:iCs w:val="0"/>
+          <w:color w:val="auto"/>
+          <w:sz w:val="22"/>
+          <w:szCs w:val="22"/>
+          <w:u w:val="none"/>
+          <w:lang w:val="en-IN"/>
+        </w:rPr>
+        <w:t>Lets take the following example:</w:t>
+      </w:r>
+    </w:p>
+    <w:p>
+      <w:pPr>
+        <w:numPr>
+          <w:ilvl w:val="1"/>
+          <w:numId w:val="1"/>
+        </w:numPr>
+        <w:spacing w:line="360" w:lineRule="auto"/>
+        <w:ind w:left="840" w:leftChars="0" w:hanging="420" w:firstLineChars="0"/>
+        <w:rPr>
+          <w:rFonts w:hint="default" w:ascii="Bodoni MT" w:hAnsi="Bodoni MT"/>
+          <w:b w:val="0"/>
+          <w:bCs w:val="0"/>
+          <w:i w:val="0"/>
+          <w:iCs w:val="0"/>
+          <w:color w:val="auto"/>
+          <w:sz w:val="22"/>
+          <w:szCs w:val="22"/>
+          <w:u w:val="none"/>
+          <w:lang w:val="en-IN"/>
+        </w:rPr>
+      </w:pPr>
+      <w:r>
+        <w:rPr>
+          <w:rFonts w:hint="default" w:ascii="Bodoni MT" w:hAnsi="Bodoni MT"/>
+          <w:b w:val="0"/>
+          <w:bCs w:val="0"/>
+          <w:i w:val="0"/>
+          <w:iCs w:val="0"/>
+          <w:color w:val="auto"/>
+          <w:sz w:val="22"/>
+          <w:szCs w:val="22"/>
+          <w:u w:val="none"/>
+          <w:lang w:val="en-IN"/>
+        </w:rPr>
+        <w:t>The server is in India.</w:t>
+      </w:r>
+    </w:p>
+    <w:p>
+      <w:pPr>
+        <w:numPr>
+          <w:ilvl w:val="1"/>
+          <w:numId w:val="1"/>
+        </w:numPr>
+        <w:spacing w:line="360" w:lineRule="auto"/>
+        <w:ind w:left="840" w:leftChars="0" w:hanging="420" w:firstLineChars="0"/>
+        <w:rPr>
+          <w:rFonts w:hint="default" w:ascii="Bodoni MT" w:hAnsi="Bodoni MT"/>
+          <w:b w:val="0"/>
+          <w:bCs w:val="0"/>
+          <w:i w:val="0"/>
+          <w:iCs w:val="0"/>
+          <w:color w:val="auto"/>
+          <w:sz w:val="22"/>
+          <w:szCs w:val="22"/>
+          <w:u w:val="none"/>
+          <w:lang w:val="en-IN"/>
+        </w:rPr>
+      </w:pPr>
+      <w:r>
+        <w:rPr>
+          <w:rFonts w:hint="default" w:ascii="Bodoni MT" w:hAnsi="Bodoni MT"/>
+          <w:b w:val="0"/>
+          <w:bCs w:val="0"/>
+          <w:i w:val="0"/>
+          <w:iCs w:val="0"/>
+          <w:color w:val="auto"/>
+          <w:sz w:val="22"/>
+          <w:szCs w:val="22"/>
+          <w:u w:val="none"/>
+          <w:lang w:val="en-IN"/>
+        </w:rPr>
+        <w:t>For Indians, it’ll be faster than some other country like US, Austria.</w:t>
+      </w:r>
+    </w:p>
+    <w:p>
+      <w:pPr>
+        <w:numPr>
+          <w:ilvl w:val="1"/>
+          <w:numId w:val="1"/>
+        </w:numPr>
+        <w:spacing w:line="360" w:lineRule="auto"/>
+        <w:ind w:left="840" w:leftChars="0" w:hanging="420" w:firstLineChars="0"/>
+        <w:rPr>
+          <w:rFonts w:hint="default" w:ascii="Bodoni MT" w:hAnsi="Bodoni MT"/>
+          <w:b w:val="0"/>
+          <w:bCs w:val="0"/>
+          <w:i w:val="0"/>
+          <w:iCs w:val="0"/>
+          <w:color w:val="auto"/>
+          <w:sz w:val="22"/>
+          <w:szCs w:val="22"/>
+          <w:u w:val="none"/>
+          <w:lang w:val="en-IN"/>
+        </w:rPr>
+      </w:pPr>
+      <w:r>
+        <w:rPr>
+          <w:rFonts w:hint="default" w:ascii="Bodoni MT" w:hAnsi="Bodoni MT"/>
+          <w:b w:val="0"/>
+          <w:bCs w:val="0"/>
+          <w:i w:val="0"/>
+          <w:iCs w:val="0"/>
+          <w:color w:val="auto"/>
+          <w:sz w:val="22"/>
+          <w:szCs w:val="22"/>
+          <w:u w:val="none"/>
+          <w:lang w:val="en-IN"/>
+        </w:rPr>
+        <w:t>Here, CDN comes into play.</w:t>
+      </w:r>
+    </w:p>
+    <w:p>
+      <w:pPr>
+        <w:numPr>
+          <w:ilvl w:val="2"/>
+          <w:numId w:val="1"/>
+        </w:numPr>
+        <w:spacing w:line="360" w:lineRule="auto"/>
+        <w:ind w:left="1260" w:leftChars="0" w:hanging="420" w:firstLineChars="0"/>
+        <w:rPr>
+          <w:rFonts w:hint="default" w:ascii="Bodoni MT" w:hAnsi="Bodoni MT"/>
+          <w:b w:val="0"/>
+          <w:bCs w:val="0"/>
+          <w:i w:val="0"/>
+          <w:iCs w:val="0"/>
+          <w:color w:val="auto"/>
+          <w:sz w:val="22"/>
+          <w:szCs w:val="22"/>
+          <w:u w:val="none"/>
+          <w:lang w:val="en-IN"/>
+        </w:rPr>
+      </w:pPr>
+      <w:r>
+        <w:rPr>
+          <w:rFonts w:hint="default" w:ascii="Bodoni MT" w:hAnsi="Bodoni MT"/>
+          <w:b w:val="0"/>
+          <w:bCs w:val="0"/>
+          <w:i w:val="0"/>
+          <w:iCs w:val="0"/>
+          <w:color w:val="auto"/>
+          <w:sz w:val="22"/>
+          <w:szCs w:val="22"/>
+          <w:u w:val="none"/>
+          <w:lang w:val="en-IN"/>
+        </w:rPr>
+        <w:t>CDN doesn’t mean the whole copy of a server hosted in different regions.</w:t>
+      </w:r>
+    </w:p>
+    <w:p>
+      <w:pPr>
+        <w:numPr>
+          <w:ilvl w:val="2"/>
+          <w:numId w:val="1"/>
+        </w:numPr>
+        <w:spacing w:line="360" w:lineRule="auto"/>
+        <w:ind w:left="1260" w:leftChars="0" w:hanging="420" w:firstLineChars="0"/>
+        <w:rPr>
+          <w:rFonts w:hint="default" w:ascii="Bodoni MT" w:hAnsi="Bodoni MT"/>
+          <w:b w:val="0"/>
+          <w:bCs w:val="0"/>
+          <w:i w:val="0"/>
+          <w:iCs w:val="0"/>
+          <w:color w:val="auto"/>
+          <w:sz w:val="22"/>
+          <w:szCs w:val="22"/>
+          <w:u w:val="none"/>
+          <w:lang w:val="en-IN"/>
+        </w:rPr>
+      </w:pPr>
+      <w:r>
+        <w:rPr>
+          <w:rFonts w:hint="default" w:ascii="Bodoni MT" w:hAnsi="Bodoni MT"/>
+          <w:b w:val="0"/>
+          <w:bCs w:val="0"/>
+          <w:i w:val="0"/>
+          <w:iCs w:val="0"/>
+          <w:color w:val="auto"/>
+          <w:sz w:val="22"/>
+          <w:szCs w:val="22"/>
+          <w:u w:val="none"/>
+          <w:lang w:val="en-IN"/>
+        </w:rPr>
+        <w:t xml:space="preserve">It’s a </w:t>
+      </w:r>
+      <w:r>
+        <w:rPr>
+          <w:rFonts w:hint="default" w:ascii="Bodoni MT" w:hAnsi="Bodoni MT"/>
+          <w:b/>
+          <w:bCs/>
+          <w:i w:val="0"/>
+          <w:iCs w:val="0"/>
+          <w:color w:val="auto"/>
+          <w:sz w:val="22"/>
+          <w:szCs w:val="22"/>
+          <w:u w:val="none"/>
+          <w:lang w:val="en-IN"/>
+        </w:rPr>
+        <w:t>Cache Server</w:t>
+      </w:r>
+      <w:r>
+        <w:rPr>
+          <w:rFonts w:hint="default" w:ascii="Bodoni MT" w:hAnsi="Bodoni MT"/>
+          <w:b w:val="0"/>
+          <w:bCs w:val="0"/>
+          <w:i w:val="0"/>
+          <w:iCs w:val="0"/>
+          <w:color w:val="auto"/>
+          <w:sz w:val="22"/>
+          <w:szCs w:val="22"/>
+          <w:u w:val="none"/>
+          <w:lang w:val="en-IN"/>
+        </w:rPr>
+        <w:t xml:space="preserve"> which stores static files like images, html pages, videos, js, css.</w:t>
+      </w:r>
+    </w:p>
+    <w:p>
+      <w:pPr>
+        <w:numPr>
+          <w:ilvl w:val="2"/>
+          <w:numId w:val="1"/>
+        </w:numPr>
+        <w:spacing w:line="360" w:lineRule="auto"/>
+        <w:ind w:left="1260" w:leftChars="0" w:hanging="420" w:firstLineChars="0"/>
+        <w:rPr>
+          <w:rFonts w:hint="default" w:ascii="Bodoni MT" w:hAnsi="Bodoni MT"/>
+          <w:b w:val="0"/>
+          <w:bCs w:val="0"/>
+          <w:i w:val="0"/>
+          <w:iCs w:val="0"/>
+          <w:color w:val="auto"/>
+          <w:sz w:val="22"/>
+          <w:szCs w:val="22"/>
+          <w:u w:val="none"/>
+          <w:lang w:val="en-IN"/>
+        </w:rPr>
+      </w:pPr>
+      <w:r>
+        <w:rPr>
+          <w:rFonts w:hint="default" w:ascii="Bodoni MT" w:hAnsi="Bodoni MT"/>
+          <w:b w:val="0"/>
+          <w:bCs w:val="0"/>
+          <w:i w:val="0"/>
+          <w:iCs w:val="0"/>
+          <w:color w:val="auto"/>
+          <w:sz w:val="22"/>
+          <w:szCs w:val="22"/>
+          <w:u w:val="none"/>
+          <w:lang w:val="en-IN"/>
+        </w:rPr>
+        <w:t>It doesn’t store application logic, databases, middlewares datas.</w:t>
+      </w:r>
+    </w:p>
+    <w:p>
+      <w:pPr>
+        <w:numPr>
+          <w:ilvl w:val="1"/>
+          <w:numId w:val="1"/>
+        </w:numPr>
+        <w:spacing w:line="360" w:lineRule="auto"/>
+        <w:ind w:left="840" w:leftChars="0" w:hanging="420" w:firstLineChars="0"/>
+        <w:rPr>
+          <w:rFonts w:hint="default" w:ascii="Bodoni MT" w:hAnsi="Bodoni MT"/>
+          <w:b w:val="0"/>
+          <w:bCs w:val="0"/>
+          <w:i w:val="0"/>
+          <w:iCs w:val="0"/>
+          <w:color w:val="auto"/>
+          <w:sz w:val="22"/>
+          <w:szCs w:val="22"/>
+          <w:u w:val="none"/>
+          <w:lang w:val="en-IN"/>
+        </w:rPr>
+      </w:pPr>
+      <w:r>
+        <w:rPr>
+          <w:rFonts w:hint="default" w:ascii="Bodoni MT" w:hAnsi="Bodoni MT"/>
+          <w:b w:val="0"/>
+          <w:bCs w:val="0"/>
+          <w:i w:val="0"/>
+          <w:iCs w:val="0"/>
+          <w:color w:val="auto"/>
+          <w:sz w:val="22"/>
+          <w:szCs w:val="22"/>
+          <w:u w:val="none"/>
+          <w:lang w:val="en-IN"/>
+        </w:rPr>
+        <w:t>Some content might be relevant only for US that may not be relevant to Austria.</w:t>
+      </w:r>
+    </w:p>
+    <w:p>
+      <w:pPr>
+        <w:numPr>
+          <w:ilvl w:val="2"/>
+          <w:numId w:val="1"/>
+        </w:numPr>
+        <w:spacing w:line="360" w:lineRule="auto"/>
+        <w:ind w:left="1260" w:leftChars="0" w:hanging="420" w:firstLineChars="0"/>
+        <w:rPr>
+          <w:rFonts w:hint="default" w:ascii="Bodoni MT" w:hAnsi="Bodoni MT"/>
+          <w:b w:val="0"/>
+          <w:bCs w:val="0"/>
+          <w:i w:val="0"/>
+          <w:iCs w:val="0"/>
+          <w:color w:val="auto"/>
+          <w:sz w:val="22"/>
+          <w:szCs w:val="22"/>
+          <w:u w:val="none"/>
+          <w:lang w:val="en-IN"/>
+        </w:rPr>
+      </w:pPr>
+      <w:r>
+        <w:rPr>
+          <w:rFonts w:hint="default" w:ascii="Bodoni MT" w:hAnsi="Bodoni MT"/>
+          <w:b w:val="0"/>
+          <w:bCs w:val="0"/>
+          <w:i w:val="0"/>
+          <w:iCs w:val="0"/>
+          <w:color w:val="auto"/>
+          <w:sz w:val="22"/>
+          <w:szCs w:val="22"/>
+          <w:u w:val="none"/>
+          <w:lang w:val="en-IN"/>
+        </w:rPr>
+        <w:t>In this case, Both US and Austria can have their separate CDNs, which can be used by them only.</w:t>
+      </w:r>
+    </w:p>
+    <w:p>
+      <w:pPr>
+        <w:numPr>
+          <w:ilvl w:val="0"/>
+          <w:numId w:val="1"/>
+        </w:numPr>
+        <w:spacing w:line="360" w:lineRule="auto"/>
+        <w:ind w:left="420" w:leftChars="0" w:hanging="420" w:firstLineChars="0"/>
+        <w:rPr>
+          <w:rFonts w:hint="default" w:ascii="Bodoni MT" w:hAnsi="Bodoni MT"/>
+          <w:b w:val="0"/>
+          <w:bCs w:val="0"/>
+          <w:i w:val="0"/>
+          <w:iCs w:val="0"/>
+          <w:color w:val="auto"/>
+          <w:sz w:val="22"/>
+          <w:szCs w:val="22"/>
+          <w:u w:val="none"/>
+          <w:lang w:val="en-IN"/>
+        </w:rPr>
+      </w:pPr>
+      <w:r>
+        <w:rPr>
+          <w:rFonts w:hint="default" w:ascii="Bodoni MT" w:hAnsi="Bodoni MT"/>
+          <w:b w:val="0"/>
+          <w:bCs w:val="0"/>
+          <w:i w:val="0"/>
+          <w:iCs w:val="0"/>
+          <w:color w:val="auto"/>
+          <w:sz w:val="22"/>
+          <w:szCs w:val="22"/>
+          <w:u w:val="none"/>
+          <w:lang w:val="en-IN"/>
+        </w:rPr>
+        <w:t>CDN providers like Cloudflare or CloudFront provides the followinf services:</w:t>
+      </w:r>
+    </w:p>
+    <w:p>
+      <w:pPr>
+        <w:numPr>
+          <w:ilvl w:val="1"/>
+          <w:numId w:val="1"/>
+        </w:numPr>
+        <w:spacing w:line="360" w:lineRule="auto"/>
+        <w:ind w:left="840" w:leftChars="0" w:hanging="420" w:firstLineChars="0"/>
+        <w:rPr>
+          <w:rFonts w:hint="default" w:ascii="Bodoni MT" w:hAnsi="Bodoni MT"/>
+          <w:b w:val="0"/>
+          <w:bCs w:val="0"/>
+          <w:i w:val="0"/>
+          <w:iCs w:val="0"/>
+          <w:color w:val="auto"/>
+          <w:sz w:val="22"/>
+          <w:szCs w:val="22"/>
+          <w:u w:val="none"/>
+          <w:lang w:val="en-IN"/>
+        </w:rPr>
+      </w:pPr>
+      <w:r>
+        <w:rPr>
+          <w:rFonts w:hint="default" w:ascii="Bodoni MT" w:hAnsi="Bodoni MT"/>
+          <w:b w:val="0"/>
+          <w:bCs w:val="0"/>
+          <w:i w:val="0"/>
+          <w:iCs w:val="0"/>
+          <w:color w:val="auto"/>
+          <w:sz w:val="22"/>
+          <w:szCs w:val="22"/>
+          <w:u w:val="none"/>
+          <w:lang w:val="en-IN"/>
+        </w:rPr>
+        <w:t>HTTPS support</w:t>
+      </w:r>
+    </w:p>
+    <w:p>
+      <w:pPr>
+        <w:numPr>
+          <w:ilvl w:val="1"/>
+          <w:numId w:val="1"/>
+        </w:numPr>
+        <w:spacing w:line="360" w:lineRule="auto"/>
+        <w:ind w:left="840" w:leftChars="0" w:hanging="420" w:firstLineChars="0"/>
+        <w:rPr>
+          <w:rFonts w:hint="default" w:ascii="Bodoni MT" w:hAnsi="Bodoni MT"/>
+          <w:b w:val="0"/>
+          <w:bCs w:val="0"/>
+          <w:i w:val="0"/>
+          <w:iCs w:val="0"/>
+          <w:color w:val="auto"/>
+          <w:sz w:val="22"/>
+          <w:szCs w:val="22"/>
+          <w:u w:val="none"/>
+          <w:lang w:val="en-IN"/>
+        </w:rPr>
+      </w:pPr>
+      <w:r>
+        <w:rPr>
+          <w:rFonts w:hint="default" w:ascii="Bodoni MT" w:hAnsi="Bodoni MT"/>
+          <w:b w:val="0"/>
+          <w:bCs w:val="0"/>
+          <w:i w:val="0"/>
+          <w:iCs w:val="0"/>
+          <w:color w:val="auto"/>
+          <w:sz w:val="22"/>
+          <w:szCs w:val="22"/>
+          <w:u w:val="none"/>
+          <w:lang w:val="en-IN"/>
+        </w:rPr>
+        <w:t>DDoS protection</w:t>
+      </w:r>
+    </w:p>
+    <w:p>
+      <w:pPr>
+        <w:numPr>
+          <w:ilvl w:val="1"/>
+          <w:numId w:val="1"/>
+        </w:numPr>
+        <w:spacing w:line="360" w:lineRule="auto"/>
+        <w:ind w:left="840" w:leftChars="0" w:hanging="420" w:firstLineChars="0"/>
+        <w:rPr>
+          <w:rFonts w:hint="default" w:ascii="Bodoni MT" w:hAnsi="Bodoni MT"/>
+          <w:b w:val="0"/>
+          <w:bCs w:val="0"/>
+          <w:i w:val="0"/>
+          <w:iCs w:val="0"/>
+          <w:color w:val="auto"/>
+          <w:sz w:val="22"/>
+          <w:szCs w:val="22"/>
+          <w:u w:val="none"/>
+          <w:lang w:val="en-IN"/>
+        </w:rPr>
+      </w:pPr>
+      <w:r>
+        <w:rPr>
+          <w:rFonts w:hint="default" w:ascii="Bodoni MT" w:hAnsi="Bodoni MT"/>
+          <w:b w:val="0"/>
+          <w:bCs w:val="0"/>
+          <w:i w:val="0"/>
+          <w:iCs w:val="0"/>
+          <w:color w:val="auto"/>
+          <w:sz w:val="22"/>
+          <w:szCs w:val="22"/>
+          <w:u w:val="none"/>
+          <w:lang w:val="en-IN"/>
+        </w:rPr>
+        <w:t>Web application firewall</w:t>
+      </w:r>
+    </w:p>
+    <w:p>
+      <w:pPr>
+        <w:numPr>
+          <w:ilvl w:val="1"/>
+          <w:numId w:val="1"/>
+        </w:numPr>
+        <w:spacing w:line="360" w:lineRule="auto"/>
+        <w:ind w:left="840" w:leftChars="0" w:hanging="420" w:firstLineChars="0"/>
+        <w:rPr>
+          <w:rFonts w:hint="default" w:ascii="Bodoni MT" w:hAnsi="Bodoni MT"/>
+          <w:b w:val="0"/>
+          <w:bCs w:val="0"/>
+          <w:i w:val="0"/>
+          <w:iCs w:val="0"/>
+          <w:color w:val="auto"/>
+          <w:sz w:val="22"/>
+          <w:szCs w:val="22"/>
+          <w:u w:val="none"/>
+          <w:lang w:val="en-IN"/>
+        </w:rPr>
+      </w:pPr>
+      <w:r>
+        <w:rPr>
+          <w:rFonts w:hint="default" w:ascii="Bodoni MT" w:hAnsi="Bodoni MT"/>
+          <w:b w:val="0"/>
+          <w:bCs w:val="0"/>
+          <w:i w:val="0"/>
+          <w:iCs w:val="0"/>
+          <w:color w:val="auto"/>
+          <w:sz w:val="22"/>
+          <w:szCs w:val="22"/>
+          <w:u w:val="none"/>
+          <w:lang w:val="en-IN"/>
+        </w:rPr>
+        <w:t>IP filtering, Rate limiting etc.</w:t>
+      </w:r>
+    </w:p>
+    <w:p>
+      <w:pPr>
+        <w:numPr>
+          <w:ilvl w:val="0"/>
+          <w:numId w:val="1"/>
+        </w:numPr>
+        <w:spacing w:line="360" w:lineRule="auto"/>
+        <w:ind w:left="420" w:leftChars="0" w:hanging="420" w:firstLineChars="0"/>
+        <w:rPr>
+          <w:rFonts w:hint="default" w:ascii="Bodoni MT" w:hAnsi="Bodoni MT"/>
+          <w:b w:val="0"/>
+          <w:bCs w:val="0"/>
+          <w:i w:val="0"/>
+          <w:iCs w:val="0"/>
+          <w:color w:val="auto"/>
+          <w:sz w:val="22"/>
+          <w:szCs w:val="22"/>
+          <w:u w:val="none"/>
+          <w:lang w:val="en-IN"/>
+        </w:rPr>
+      </w:pPr>
+      <w:bookmarkStart w:id="0" w:name="_GoBack"/>
+      <w:bookmarkEnd w:id="0"/>
     </w:p>
     <w:sectPr>
       <w:headerReference r:id="rId4" w:type="first"/>

</xml_diff>